<commit_message>
added growth token initial functionalities
</commit_message>
<xml_diff>
--- a/EN Smart Contract Part II _v2.docx
+++ b/EN Smart Contract Part II _v2.docx
@@ -4671,9 +4671,19 @@
                 <w:szCs w:val="24"/>
                 <w:lang w:val="en-US"/>
               </w:rPr>
-              <w:t>Use case # 6: Withdraw Locked Tokens For Growth</w:t>
+              <w:t xml:space="preserve">Use case # 6: Withdraw </w:t>
             </w:r>
             <w:bookmarkEnd w:id="5"/>
+            <w:r>
+              <w:rPr>
+                <w:rFonts w:ascii="Raleway" w:hAnsi="Raleway"/>
+                <w:color w:val="FFFFFF" w:themeColor="background1"/>
+                <w:sz w:val="24"/>
+                <w:szCs w:val="24"/>
+                <w:lang w:val="en-US"/>
+              </w:rPr>
+              <w:t>Growth Tokens</w:t>
+            </w:r>
           </w:p>
         </w:tc>
       </w:tr>
@@ -4713,15 +4723,22 @@
               <w:cnfStyle w:val="000000100000" w:firstRow="0" w:lastRow="0" w:firstColumn="0" w:lastColumn="0" w:oddVBand="0" w:evenVBand="0" w:oddHBand="1" w:evenHBand="0" w:firstRowFirstColumn="0" w:firstRowLastColumn="0" w:lastRowFirstColumn="0" w:lastRowLastColumn="0"/>
               <w:rPr>
                 <w:rFonts w:ascii="Raleway" w:hAnsi="Raleway"/>
+                <w:lang w:val="es-ES"/>
+              </w:rPr>
+            </w:pPr>
+            <w:r>
+              <w:rPr>
+                <w:rFonts w:ascii="Raleway" w:hAnsi="Raleway"/>
+                <w:lang w:val="es-ES"/>
+              </w:rPr>
+              <w:t>withdrawGrowthTokens</w:t>
+            </w:r>
+            <w:r>
+              <w:rPr>
+                <w:rFonts w:ascii="Raleway" w:hAnsi="Raleway"/>
                 <w:lang w:val="es-419"/>
               </w:rPr>
-            </w:pPr>
-            <w:r>
-              <w:rPr>
-                <w:rFonts w:ascii="Raleway" w:hAnsi="Raleway"/>
-                <w:lang w:val="es-419"/>
-              </w:rPr>
-              <w:t>withdrawLockedTokensForGrowth()</w:t>
+              <w:t>()</w:t>
             </w:r>
           </w:p>
         </w:tc>
@@ -6343,6 +6360,2031 @@
         </w:rPr>
       </w:pPr>
     </w:p>
+    <w:tbl>
+      <w:tblPr>
+        <w:tblStyle w:val="GridTable4-Accent5"/>
+        <w:tblW w:w="0" w:type="auto"/>
+        <w:tblLook w:val="04A0" w:firstRow="1" w:lastRow="0" w:firstColumn="1" w:lastColumn="0" w:noHBand="0" w:noVBand="1"/>
+      </w:tblPr>
+      <w:tblGrid>
+        <w:gridCol w:w="2155"/>
+        <w:gridCol w:w="6339"/>
+      </w:tblGrid>
+      <w:tr>
+        <w:trPr>
+          <w:cnfStyle w:val="100000000000" w:firstRow="1" w:lastRow="0" w:firstColumn="0" w:lastColumn="0" w:oddVBand="0" w:evenVBand="0" w:oddHBand="0" w:evenHBand="0" w:firstRowFirstColumn="0" w:firstRowLastColumn="0" w:lastRowFirstColumn="0" w:lastRowLastColumn="0"/>
+        </w:trPr>
+        <w:tc>
+          <w:tcPr>
+            <w:cnfStyle w:val="001000000000" w:firstRow="0" w:lastRow="0" w:firstColumn="1" w:lastColumn="0" w:oddVBand="0" w:evenVBand="0" w:oddHBand="0" w:evenHBand="0" w:firstRowFirstColumn="0" w:firstRowLastColumn="0" w:lastRowFirstColumn="0" w:lastRowLastColumn="0"/>
+            <w:tcW w:w="8494" w:type="dxa"/>
+            <w:gridSpan w:val="2"/>
+          </w:tcPr>
+          <w:p>
+            <w:pPr>
+              <w:pStyle w:val="Heading1"/>
+              <w:jc w:val="center"/>
+              <w:rPr>
+                <w:rFonts w:ascii="Raleway Light" w:hAnsi="Raleway Light"/>
+                <w:sz w:val="24"/>
+                <w:szCs w:val="24"/>
+                <w:lang w:val="en-US"/>
+              </w:rPr>
+            </w:pPr>
+            <w:bookmarkStart w:id="11" w:name="_Toc153185053"/>
+            <w:bookmarkStart w:id="12" w:name="_Toc154047093"/>
+            <w:r>
+              <w:rPr>
+                <w:rFonts w:ascii="Raleway Light" w:hAnsi="Raleway Light"/>
+                <w:color w:val="FFFFFF" w:themeColor="background1"/>
+                <w:sz w:val="24"/>
+                <w:szCs w:val="24"/>
+                <w:lang w:val="en-US"/>
+              </w:rPr>
+              <w:t xml:space="preserve">Use case # </w:t>
+            </w:r>
+            <w:r>
+              <w:rPr>
+                <w:rFonts w:ascii="Raleway Light" w:hAnsi="Raleway Light"/>
+                <w:color w:val="FFFFFF" w:themeColor="background1"/>
+                <w:sz w:val="24"/>
+                <w:szCs w:val="24"/>
+                <w:lang w:val="en-US"/>
+              </w:rPr>
+              <w:t>10</w:t>
+            </w:r>
+            <w:r>
+              <w:rPr>
+                <w:rFonts w:ascii="Raleway Light" w:hAnsi="Raleway Light"/>
+                <w:color w:val="FFFFFF" w:themeColor="background1"/>
+                <w:sz w:val="24"/>
+                <w:szCs w:val="24"/>
+                <w:lang w:val="en-US"/>
+              </w:rPr>
+              <w:t xml:space="preserve">: </w:t>
+            </w:r>
+            <w:r>
+              <w:rPr>
+                <w:rFonts w:ascii="Raleway Light" w:hAnsi="Raleway Light"/>
+                <w:color w:val="FFFFFF" w:themeColor="background1"/>
+                <w:sz w:val="24"/>
+                <w:szCs w:val="24"/>
+                <w:lang w:val="en-US"/>
+              </w:rPr>
+              <w:t>Pause</w:t>
+            </w:r>
+            <w:r>
+              <w:rPr>
+                <w:rFonts w:ascii="Raleway Light" w:hAnsi="Raleway Light"/>
+                <w:color w:val="FFFFFF" w:themeColor="background1"/>
+                <w:sz w:val="24"/>
+                <w:szCs w:val="24"/>
+                <w:lang w:val="en-US"/>
+              </w:rPr>
+              <w:t xml:space="preserve"> smart contract</w:t>
+            </w:r>
+            <w:bookmarkEnd w:id="11"/>
+            <w:bookmarkEnd w:id="12"/>
+          </w:p>
+        </w:tc>
+      </w:tr>
+      <w:tr>
+        <w:trPr>
+          <w:cnfStyle w:val="000000100000" w:firstRow="0" w:lastRow="0" w:firstColumn="0" w:lastColumn="0" w:oddVBand="0" w:evenVBand="0" w:oddHBand="1" w:evenHBand="0" w:firstRowFirstColumn="0" w:firstRowLastColumn="0" w:lastRowFirstColumn="0" w:lastRowLastColumn="0"/>
+        </w:trPr>
+        <w:tc>
+          <w:tcPr>
+            <w:cnfStyle w:val="001000000000" w:firstRow="0" w:lastRow="0" w:firstColumn="1" w:lastColumn="0" w:oddVBand="0" w:evenVBand="0" w:oddHBand="0" w:evenHBand="0" w:firstRowFirstColumn="0" w:firstRowLastColumn="0" w:lastRowFirstColumn="0" w:lastRowLastColumn="0"/>
+            <w:tcW w:w="2155" w:type="dxa"/>
+            <w:shd w:val="clear" w:color="auto" w:fill="FFFFFF" w:themeFill="background1"/>
+          </w:tcPr>
+          <w:p>
+            <w:pPr>
+              <w:rPr>
+                <w:rFonts w:ascii="Raleway Light" w:hAnsi="Raleway Light"/>
+                <w:lang w:val="es-419"/>
+              </w:rPr>
+            </w:pPr>
+            <w:r>
+              <w:rPr>
+                <w:rFonts w:ascii="Raleway Light" w:hAnsi="Raleway Light"/>
+                <w:lang w:val="es-419"/>
+              </w:rPr>
+              <w:t>Title</w:t>
+            </w:r>
+          </w:p>
+        </w:tc>
+        <w:tc>
+          <w:tcPr>
+            <w:tcW w:w="6339" w:type="dxa"/>
+            <w:shd w:val="clear" w:color="auto" w:fill="FFFFFF" w:themeFill="background1"/>
+          </w:tcPr>
+          <w:p>
+            <w:pPr>
+              <w:cnfStyle w:val="000000100000" w:firstRow="0" w:lastRow="0" w:firstColumn="0" w:lastColumn="0" w:oddVBand="0" w:evenVBand="0" w:oddHBand="1" w:evenHBand="0" w:firstRowFirstColumn="0" w:firstRowLastColumn="0" w:lastRowFirstColumn="0" w:lastRowLastColumn="0"/>
+              <w:rPr>
+                <w:rFonts w:ascii="Raleway Light" w:hAnsi="Raleway Light"/>
+                <w:lang w:val="es-419"/>
+              </w:rPr>
+            </w:pPr>
+            <w:r>
+              <w:rPr>
+                <w:rFonts w:ascii="Raleway Light" w:hAnsi="Raleway Light"/>
+                <w:lang w:val="es-419"/>
+              </w:rPr>
+              <w:t>Pause</w:t>
+            </w:r>
+            <w:r>
+              <w:rPr>
+                <w:rFonts w:ascii="Raleway Light" w:hAnsi="Raleway Light"/>
+                <w:lang w:val="es-419"/>
+              </w:rPr>
+              <w:t xml:space="preserve"> smart contract - </w:t>
+            </w:r>
+            <w:r>
+              <w:rPr>
+                <w:rFonts w:ascii="Raleway Light" w:hAnsi="Raleway Light"/>
+                <w:lang w:val="es-419"/>
+              </w:rPr>
+              <w:t>pause( )</w:t>
+            </w:r>
+          </w:p>
+        </w:tc>
+      </w:tr>
+      <w:tr>
+        <w:tc>
+          <w:tcPr>
+            <w:cnfStyle w:val="001000000000" w:firstRow="0" w:lastRow="0" w:firstColumn="1" w:lastColumn="0" w:oddVBand="0" w:evenVBand="0" w:oddHBand="0" w:evenHBand="0" w:firstRowFirstColumn="0" w:firstRowLastColumn="0" w:lastRowFirstColumn="0" w:lastRowLastColumn="0"/>
+            <w:tcW w:w="2155" w:type="dxa"/>
+            <w:shd w:val="clear" w:color="auto" w:fill="FFFFFF" w:themeFill="background1"/>
+          </w:tcPr>
+          <w:p>
+            <w:pPr>
+              <w:rPr>
+                <w:rFonts w:ascii="Raleway Light" w:hAnsi="Raleway Light"/>
+                <w:lang w:val="es-419"/>
+              </w:rPr>
+            </w:pPr>
+            <w:r>
+              <w:rPr>
+                <w:rFonts w:ascii="Raleway Light" w:hAnsi="Raleway Light"/>
+                <w:lang w:val="es-419"/>
+              </w:rPr>
+              <w:t>Description</w:t>
+            </w:r>
+          </w:p>
+        </w:tc>
+        <w:tc>
+          <w:tcPr>
+            <w:tcW w:w="6339" w:type="dxa"/>
+            <w:shd w:val="clear" w:color="auto" w:fill="FFFFFF" w:themeFill="background1"/>
+          </w:tcPr>
+          <w:p>
+            <w:pPr>
+              <w:cnfStyle w:val="000000000000" w:firstRow="0" w:lastRow="0" w:firstColumn="0" w:lastColumn="0" w:oddVBand="0" w:evenVBand="0" w:oddHBand="0" w:evenHBand="0" w:firstRowFirstColumn="0" w:firstRowLastColumn="0" w:lastRowFirstColumn="0" w:lastRowLastColumn="0"/>
+              <w:rPr>
+                <w:rFonts w:ascii="Raleway Light" w:hAnsi="Raleway Light"/>
+                <w:lang w:val="en-US"/>
+              </w:rPr>
+            </w:pPr>
+            <w:r>
+              <w:rPr>
+                <w:rFonts w:ascii="Raleway Light" w:hAnsi="Raleway Light"/>
+                <w:lang w:val="en-US"/>
+              </w:rPr>
+              <w:t xml:space="preserve">Functionality that allows the owner address of the smart contract to stop exchanges and transfers of HYAX tokens over the </w:t>
+            </w:r>
+            <w:r>
+              <w:rPr>
+                <w:rFonts w:ascii="Raleway Light" w:hAnsi="Raleway Light"/>
+                <w:lang w:val="en-US"/>
+              </w:rPr>
+              <w:t>Polygon</w:t>
+            </w:r>
+            <w:r>
+              <w:rPr>
+                <w:rFonts w:ascii="Raleway Light" w:hAnsi="Raleway Light"/>
+                <w:lang w:val="en-US"/>
+              </w:rPr>
+              <w:t xml:space="preserve"> network</w:t>
+            </w:r>
+          </w:p>
+        </w:tc>
+      </w:tr>
+      <w:tr>
+        <w:trPr>
+          <w:cnfStyle w:val="000000100000" w:firstRow="0" w:lastRow="0" w:firstColumn="0" w:lastColumn="0" w:oddVBand="0" w:evenVBand="0" w:oddHBand="1" w:evenHBand="0" w:firstRowFirstColumn="0" w:firstRowLastColumn="0" w:lastRowFirstColumn="0" w:lastRowLastColumn="0"/>
+        </w:trPr>
+        <w:tc>
+          <w:tcPr>
+            <w:cnfStyle w:val="001000000000" w:firstRow="0" w:lastRow="0" w:firstColumn="1" w:lastColumn="0" w:oddVBand="0" w:evenVBand="0" w:oddHBand="0" w:evenHBand="0" w:firstRowFirstColumn="0" w:firstRowLastColumn="0" w:lastRowFirstColumn="0" w:lastRowLastColumn="0"/>
+            <w:tcW w:w="2155" w:type="dxa"/>
+            <w:shd w:val="clear" w:color="auto" w:fill="FFFFFF" w:themeFill="background1"/>
+          </w:tcPr>
+          <w:p>
+            <w:pPr>
+              <w:rPr>
+                <w:rFonts w:ascii="Raleway Light" w:hAnsi="Raleway Light"/>
+                <w:lang w:val="es-419"/>
+              </w:rPr>
+            </w:pPr>
+            <w:r>
+              <w:rPr>
+                <w:rFonts w:ascii="Raleway Light" w:hAnsi="Raleway Light"/>
+                <w:lang w:val="es-419"/>
+              </w:rPr>
+              <w:t>Actors and interfaces</w:t>
+            </w:r>
+          </w:p>
+        </w:tc>
+        <w:tc>
+          <w:tcPr>
+            <w:tcW w:w="6339" w:type="dxa"/>
+            <w:shd w:val="clear" w:color="auto" w:fill="FFFFFF" w:themeFill="background1"/>
+          </w:tcPr>
+          <w:p>
+            <w:pPr>
+              <w:cnfStyle w:val="000000100000" w:firstRow="0" w:lastRow="0" w:firstColumn="0" w:lastColumn="0" w:oddVBand="0" w:evenVBand="0" w:oddHBand="1" w:evenHBand="0" w:firstRowFirstColumn="0" w:firstRowLastColumn="0" w:lastRowFirstColumn="0" w:lastRowLastColumn="0"/>
+              <w:rPr>
+                <w:rFonts w:ascii="Raleway Light" w:hAnsi="Raleway Light"/>
+                <w:lang w:val="en-US"/>
+              </w:rPr>
+            </w:pPr>
+            <w:r>
+              <w:rPr>
+                <w:rFonts w:ascii="Raleway Light" w:hAnsi="Raleway Light"/>
+                <w:lang w:val="en-US"/>
+              </w:rPr>
+              <w:t>Owner address of the smart contract</w:t>
+            </w:r>
+          </w:p>
+        </w:tc>
+      </w:tr>
+      <w:tr>
+        <w:tc>
+          <w:tcPr>
+            <w:cnfStyle w:val="001000000000" w:firstRow="0" w:lastRow="0" w:firstColumn="1" w:lastColumn="0" w:oddVBand="0" w:evenVBand="0" w:oddHBand="0" w:evenHBand="0" w:firstRowFirstColumn="0" w:firstRowLastColumn="0" w:lastRowFirstColumn="0" w:lastRowLastColumn="0"/>
+            <w:tcW w:w="2155" w:type="dxa"/>
+            <w:shd w:val="clear" w:color="auto" w:fill="FFFFFF" w:themeFill="background1"/>
+          </w:tcPr>
+          <w:p>
+            <w:pPr>
+              <w:rPr>
+                <w:rFonts w:ascii="Raleway Light" w:hAnsi="Raleway Light"/>
+                <w:lang w:val="es-419"/>
+              </w:rPr>
+            </w:pPr>
+            <w:r>
+              <w:rPr>
+                <w:rFonts w:ascii="Raleway Light" w:hAnsi="Raleway Light"/>
+                <w:lang w:val="es-419"/>
+              </w:rPr>
+              <w:t>Initial status and preconditions</w:t>
+            </w:r>
+          </w:p>
+        </w:tc>
+        <w:tc>
+          <w:tcPr>
+            <w:tcW w:w="6339" w:type="dxa"/>
+            <w:shd w:val="clear" w:color="auto" w:fill="FFFFFF" w:themeFill="background1"/>
+          </w:tcPr>
+          <w:p>
+            <w:pPr>
+              <w:cnfStyle w:val="000000000000" w:firstRow="0" w:lastRow="0" w:firstColumn="0" w:lastColumn="0" w:oddVBand="0" w:evenVBand="0" w:oddHBand="0" w:evenHBand="0" w:firstRowFirstColumn="0" w:firstRowLastColumn="0" w:lastRowFirstColumn="0" w:lastRowLastColumn="0"/>
+              <w:rPr>
+                <w:rFonts w:ascii="Raleway Light" w:hAnsi="Raleway Light"/>
+              </w:rPr>
+            </w:pPr>
+            <w:r>
+              <w:rPr>
+                <w:rFonts w:ascii="Raleway Light" w:hAnsi="Raleway Light"/>
+              </w:rPr>
+              <w:t>The smart contract is not paused</w:t>
+            </w:r>
+          </w:p>
+          <w:p>
+            <w:pPr>
+              <w:cnfStyle w:val="000000000000" w:firstRow="0" w:lastRow="0" w:firstColumn="0" w:lastColumn="0" w:oddVBand="0" w:evenVBand="0" w:oddHBand="0" w:evenHBand="0" w:firstRowFirstColumn="0" w:firstRowLastColumn="0" w:lastRowFirstColumn="0" w:lastRowLastColumn="0"/>
+              <w:rPr>
+                <w:rFonts w:ascii="Raleway Light" w:hAnsi="Raleway Light"/>
+              </w:rPr>
+            </w:pPr>
+          </w:p>
+          <w:p>
+            <w:pPr>
+              <w:cnfStyle w:val="000000000000" w:firstRow="0" w:lastRow="0" w:firstColumn="0" w:lastColumn="0" w:oddVBand="0" w:evenVBand="0" w:oddHBand="0" w:evenHBand="0" w:firstRowFirstColumn="0" w:firstRowLastColumn="0" w:lastRowFirstColumn="0" w:lastRowLastColumn="0"/>
+              <w:rPr>
+                <w:rFonts w:ascii="Raleway Light" w:hAnsi="Raleway Light"/>
+              </w:rPr>
+            </w:pPr>
+            <w:r>
+              <w:rPr>
+                <w:rFonts w:ascii="Raleway Light" w:hAnsi="Raleway Light"/>
+              </w:rPr>
+              <w:t xml:space="preserve">The owner's </w:t>
+            </w:r>
+            <w:r>
+              <w:rPr>
+                <w:rFonts w:ascii="Raleway Light" w:hAnsi="Raleway Light"/>
+                <w:lang w:val="en-US"/>
+              </w:rPr>
+              <w:t xml:space="preserve">crypto address </w:t>
+            </w:r>
+            <w:r>
+              <w:rPr>
+                <w:rFonts w:ascii="Raleway Light" w:hAnsi="Raleway Light"/>
+              </w:rPr>
+              <w:t xml:space="preserve">has </w:t>
+            </w:r>
+            <w:r>
+              <w:rPr>
+                <w:rFonts w:ascii="Raleway Light" w:hAnsi="Raleway Light"/>
+              </w:rPr>
+              <w:t>MATIC to pay the transaction gas.</w:t>
+            </w:r>
+          </w:p>
+        </w:tc>
+      </w:tr>
+      <w:tr>
+        <w:trPr>
+          <w:cnfStyle w:val="000000100000" w:firstRow="0" w:lastRow="0" w:firstColumn="0" w:lastColumn="0" w:oddVBand="0" w:evenVBand="0" w:oddHBand="1" w:evenHBand="0" w:firstRowFirstColumn="0" w:firstRowLastColumn="0" w:lastRowFirstColumn="0" w:lastRowLastColumn="0"/>
+        </w:trPr>
+        <w:tc>
+          <w:tcPr>
+            <w:cnfStyle w:val="001000000000" w:firstRow="0" w:lastRow="0" w:firstColumn="1" w:lastColumn="0" w:oddVBand="0" w:evenVBand="0" w:oddHBand="0" w:evenHBand="0" w:firstRowFirstColumn="0" w:firstRowLastColumn="0" w:lastRowFirstColumn="0" w:lastRowLastColumn="0"/>
+            <w:tcW w:w="8494" w:type="dxa"/>
+            <w:gridSpan w:val="2"/>
+          </w:tcPr>
+          <w:p>
+            <w:pPr>
+              <w:rPr>
+                <w:rFonts w:ascii="Raleway Light" w:hAnsi="Raleway Light"/>
+                <w:lang w:val="es-419"/>
+              </w:rPr>
+            </w:pPr>
+            <w:r>
+              <w:rPr>
+                <w:rFonts w:ascii="Raleway Light" w:hAnsi="Raleway Light"/>
+                <w:lang w:val="es-419"/>
+              </w:rPr>
+              <w:t>Basic Flow</w:t>
+            </w:r>
+          </w:p>
+        </w:tc>
+      </w:tr>
+      <w:tr>
+        <w:tc>
+          <w:tcPr>
+            <w:cnfStyle w:val="001000000000" w:firstRow="0" w:lastRow="0" w:firstColumn="1" w:lastColumn="0" w:oddVBand="0" w:evenVBand="0" w:oddHBand="0" w:evenHBand="0" w:firstRowFirstColumn="0" w:firstRowLastColumn="0" w:lastRowFirstColumn="0" w:lastRowLastColumn="0"/>
+            <w:tcW w:w="8494" w:type="dxa"/>
+            <w:gridSpan w:val="2"/>
+            <w:shd w:val="clear" w:color="auto" w:fill="FFFFFF" w:themeFill="background1"/>
+          </w:tcPr>
+          <w:p>
+            <w:pPr>
+              <w:rPr>
+                <w:rFonts w:ascii="Raleway Light" w:hAnsi="Raleway Light"/>
+                <w:b w:val="0"/>
+                <w:bCs w:val="0"/>
+                <w:lang w:val="en-US"/>
+              </w:rPr>
+            </w:pPr>
+            <w:r>
+              <w:rPr>
+                <w:rFonts w:ascii="Raleway Light" w:hAnsi="Raleway Light"/>
+                <w:lang w:val="en-US"/>
+              </w:rPr>
+              <w:t xml:space="preserve">Step 1: </w:t>
+            </w:r>
+            <w:r>
+              <w:rPr>
+                <w:rFonts w:ascii="Raleway Light" w:hAnsi="Raleway Light"/>
+                <w:b w:val="0"/>
+                <w:bCs w:val="0"/>
+                <w:lang w:val="en-US"/>
+              </w:rPr>
+              <w:t>The owner address executes the pause function</w:t>
+            </w:r>
+          </w:p>
+        </w:tc>
+      </w:tr>
+      <w:tr>
+        <w:trPr>
+          <w:cnfStyle w:val="000000100000" w:firstRow="0" w:lastRow="0" w:firstColumn="0" w:lastColumn="0" w:oddVBand="0" w:evenVBand="0" w:oddHBand="1" w:evenHBand="0" w:firstRowFirstColumn="0" w:firstRowLastColumn="0" w:lastRowFirstColumn="0" w:lastRowLastColumn="0"/>
+        </w:trPr>
+        <w:tc>
+          <w:tcPr>
+            <w:cnfStyle w:val="001000000000" w:firstRow="0" w:lastRow="0" w:firstColumn="1" w:lastColumn="0" w:oddVBand="0" w:evenVBand="0" w:oddHBand="0" w:evenHBand="0" w:firstRowFirstColumn="0" w:firstRowLastColumn="0" w:lastRowFirstColumn="0" w:lastRowLastColumn="0"/>
+            <w:tcW w:w="8494" w:type="dxa"/>
+            <w:gridSpan w:val="2"/>
+            <w:shd w:val="clear" w:color="auto" w:fill="FFFFFF" w:themeFill="background1"/>
+          </w:tcPr>
+          <w:p>
+            <w:pPr>
+              <w:rPr>
+                <w:rFonts w:ascii="Raleway Light" w:hAnsi="Raleway Light"/>
+                <w:b w:val="0"/>
+                <w:bCs w:val="0"/>
+              </w:rPr>
+            </w:pPr>
+            <w:r>
+              <w:rPr>
+                <w:rFonts w:ascii="Raleway Light" w:hAnsi="Raleway Light"/>
+              </w:rPr>
+              <w:t xml:space="preserve">Step 2: </w:t>
+            </w:r>
+            <w:r>
+              <w:rPr>
+                <w:rFonts w:ascii="Raleway Light" w:hAnsi="Raleway Light"/>
+                <w:b w:val="0"/>
+                <w:bCs w:val="0"/>
+              </w:rPr>
+              <w:t>The smart contract validates that it is the address of the owner who executes the function</w:t>
+            </w:r>
+          </w:p>
+        </w:tc>
+      </w:tr>
+      <w:tr>
+        <w:tc>
+          <w:tcPr>
+            <w:cnfStyle w:val="001000000000" w:firstRow="0" w:lastRow="0" w:firstColumn="1" w:lastColumn="0" w:oddVBand="0" w:evenVBand="0" w:oddHBand="0" w:evenHBand="0" w:firstRowFirstColumn="0" w:firstRowLastColumn="0" w:lastRowFirstColumn="0" w:lastRowLastColumn="0"/>
+            <w:tcW w:w="8494" w:type="dxa"/>
+            <w:gridSpan w:val="2"/>
+          </w:tcPr>
+          <w:p>
+            <w:pPr>
+              <w:rPr>
+                <w:rFonts w:ascii="Raleway Light" w:hAnsi="Raleway Light"/>
+                <w:b w:val="0"/>
+                <w:bCs w:val="0"/>
+              </w:rPr>
+            </w:pPr>
+            <w:r>
+              <w:rPr>
+                <w:rFonts w:ascii="Raleway Light" w:hAnsi="Raleway Light"/>
+              </w:rPr>
+              <w:t xml:space="preserve">Step 3: </w:t>
+            </w:r>
+            <w:r>
+              <w:rPr>
+                <w:rFonts w:ascii="Raleway Light" w:hAnsi="Raleway Light"/>
+                <w:b w:val="0"/>
+                <w:bCs w:val="0"/>
+              </w:rPr>
+              <w:t>The smart contract validates that the smart contract is not paused</w:t>
+            </w:r>
+          </w:p>
+        </w:tc>
+      </w:tr>
+      <w:tr>
+        <w:trPr>
+          <w:cnfStyle w:val="000000100000" w:firstRow="0" w:lastRow="0" w:firstColumn="0" w:lastColumn="0" w:oddVBand="0" w:evenVBand="0" w:oddHBand="1" w:evenHBand="0" w:firstRowFirstColumn="0" w:firstRowLastColumn="0" w:lastRowFirstColumn="0" w:lastRowLastColumn="0"/>
+        </w:trPr>
+        <w:tc>
+          <w:tcPr>
+            <w:cnfStyle w:val="001000000000" w:firstRow="0" w:lastRow="0" w:firstColumn="1" w:lastColumn="0" w:oddVBand="0" w:evenVBand="0" w:oddHBand="0" w:evenHBand="0" w:firstRowFirstColumn="0" w:firstRowLastColumn="0" w:lastRowFirstColumn="0" w:lastRowLastColumn="0"/>
+            <w:tcW w:w="8494" w:type="dxa"/>
+            <w:gridSpan w:val="2"/>
+          </w:tcPr>
+          <w:p>
+            <w:pPr>
+              <w:rPr>
+                <w:rFonts w:ascii="Raleway Light" w:hAnsi="Raleway Light"/>
+                <w:lang w:val="es-419"/>
+              </w:rPr>
+            </w:pPr>
+            <w:r>
+              <w:rPr>
+                <w:rFonts w:ascii="Raleway Light" w:hAnsi="Raleway Light"/>
+                <w:lang w:val="es-419"/>
+              </w:rPr>
+              <w:t>Post Condition</w:t>
+            </w:r>
+          </w:p>
+        </w:tc>
+      </w:tr>
+      <w:tr>
+        <w:tc>
+          <w:tcPr>
+            <w:cnfStyle w:val="001000000000" w:firstRow="0" w:lastRow="0" w:firstColumn="1" w:lastColumn="0" w:oddVBand="0" w:evenVBand="0" w:oddHBand="0" w:evenHBand="0" w:firstRowFirstColumn="0" w:firstRowLastColumn="0" w:lastRowFirstColumn="0" w:lastRowLastColumn="0"/>
+            <w:tcW w:w="8494" w:type="dxa"/>
+            <w:gridSpan w:val="2"/>
+          </w:tcPr>
+          <w:p>
+            <w:pPr>
+              <w:rPr>
+                <w:rFonts w:ascii="Raleway Light" w:hAnsi="Raleway Light"/>
+                <w:lang w:val="en-US"/>
+              </w:rPr>
+            </w:pPr>
+            <w:r>
+              <w:rPr>
+                <w:rFonts w:ascii="Raleway Light" w:hAnsi="Raleway Light"/>
+                <w:b w:val="0"/>
+                <w:bCs w:val="0"/>
+              </w:rPr>
+              <w:t>Smart contract stops token exchanges and transfers</w:t>
+            </w:r>
+          </w:p>
+        </w:tc>
+      </w:tr>
+      <w:tr>
+        <w:trPr>
+          <w:cnfStyle w:val="000000100000" w:firstRow="0" w:lastRow="0" w:firstColumn="0" w:lastColumn="0" w:oddVBand="0" w:evenVBand="0" w:oddHBand="1" w:evenHBand="0" w:firstRowFirstColumn="0" w:firstRowLastColumn="0" w:lastRowFirstColumn="0" w:lastRowLastColumn="0"/>
+        </w:trPr>
+        <w:tc>
+          <w:tcPr>
+            <w:cnfStyle w:val="001000000000" w:firstRow="0" w:lastRow="0" w:firstColumn="1" w:lastColumn="0" w:oddVBand="0" w:evenVBand="0" w:oddHBand="0" w:evenHBand="0" w:firstRowFirstColumn="0" w:firstRowLastColumn="0" w:lastRowFirstColumn="0" w:lastRowLastColumn="0"/>
+            <w:tcW w:w="8494" w:type="dxa"/>
+            <w:gridSpan w:val="2"/>
+          </w:tcPr>
+          <w:p>
+            <w:pPr>
+              <w:rPr>
+                <w:rFonts w:ascii="Raleway Light" w:hAnsi="Raleway Light"/>
+                <w:lang w:val="es-419"/>
+              </w:rPr>
+            </w:pPr>
+            <w:r>
+              <w:rPr>
+                <w:rFonts w:ascii="Raleway Light" w:hAnsi="Raleway Light"/>
+                <w:lang w:val="es-419"/>
+              </w:rPr>
+              <w:t>Alternative flows</w:t>
+            </w:r>
+          </w:p>
+        </w:tc>
+      </w:tr>
+      <w:tr>
+        <w:tc>
+          <w:tcPr>
+            <w:cnfStyle w:val="001000000000" w:firstRow="0" w:lastRow="0" w:firstColumn="1" w:lastColumn="0" w:oddVBand="0" w:evenVBand="0" w:oddHBand="0" w:evenHBand="0" w:firstRowFirstColumn="0" w:firstRowLastColumn="0" w:lastRowFirstColumn="0" w:lastRowLastColumn="0"/>
+            <w:tcW w:w="8494" w:type="dxa"/>
+            <w:gridSpan w:val="2"/>
+          </w:tcPr>
+          <w:p>
+            <w:pPr>
+              <w:rPr>
+                <w:rFonts w:ascii="Raleway Light" w:hAnsi="Raleway Light"/>
+                <w:lang w:val="en-US"/>
+              </w:rPr>
+            </w:pPr>
+            <w:r>
+              <w:rPr>
+                <w:rFonts w:ascii="Raleway Light" w:hAnsi="Raleway Light"/>
+                <w:b w:val="0"/>
+                <w:bCs w:val="0"/>
+                <w:lang w:val="en-US"/>
+              </w:rPr>
+              <w:t xml:space="preserve">If the address does not have enough MATIC to pay for the transaction gas, the transaction </w:t>
+            </w:r>
+            <w:r>
+              <w:rPr>
+                <w:rFonts w:ascii="Raleway Light" w:hAnsi="Raleway Light"/>
+                <w:b w:val="0"/>
+                <w:bCs w:val="0"/>
+                <w:lang w:val="en-US"/>
+              </w:rPr>
+              <w:t>is reverted</w:t>
+            </w:r>
+            <w:r>
+              <w:rPr>
+                <w:rFonts w:ascii="Raleway Light" w:hAnsi="Raleway Light"/>
+                <w:b w:val="0"/>
+                <w:bCs w:val="0"/>
+                <w:lang w:val="en-US"/>
+              </w:rPr>
+              <w:t>.</w:t>
+            </w:r>
+          </w:p>
+          <w:p>
+            <w:pPr>
+              <w:rPr>
+                <w:rFonts w:ascii="Raleway Light" w:hAnsi="Raleway Light"/>
+                <w:lang w:val="en-US"/>
+              </w:rPr>
+            </w:pPr>
+          </w:p>
+          <w:p>
+            <w:pPr>
+              <w:rPr>
+                <w:rFonts w:ascii="Raleway Light" w:hAnsi="Raleway Light"/>
+                <w:b w:val="0"/>
+                <w:bCs w:val="0"/>
+                <w:lang w:val="en-US"/>
+              </w:rPr>
+            </w:pPr>
+            <w:r>
+              <w:rPr>
+                <w:rFonts w:ascii="Raleway Light" w:hAnsi="Raleway Light"/>
+                <w:b w:val="0"/>
+                <w:bCs w:val="0"/>
+                <w:lang w:val="en-US"/>
+              </w:rPr>
+              <w:t xml:space="preserve">If the executor of the function is not the owner of the smart contract, the transaction </w:t>
+            </w:r>
+            <w:r>
+              <w:rPr>
+                <w:rFonts w:ascii="Raleway Light" w:hAnsi="Raleway Light"/>
+                <w:b w:val="0"/>
+                <w:bCs w:val="0"/>
+                <w:lang w:val="en-US"/>
+              </w:rPr>
+              <w:t>is reverted</w:t>
+            </w:r>
+            <w:r>
+              <w:rPr>
+                <w:rFonts w:ascii="Raleway Light" w:hAnsi="Raleway Light"/>
+                <w:b w:val="0"/>
+                <w:bCs w:val="0"/>
+                <w:lang w:val="en-US"/>
+              </w:rPr>
+              <w:t>.</w:t>
+            </w:r>
+          </w:p>
+        </w:tc>
+      </w:tr>
+    </w:tbl>
+    <w:p>
+      <w:pPr>
+        <w:rPr>
+          <w:rFonts w:ascii="Raleway" w:hAnsi="Raleway"/>
+        </w:rPr>
+      </w:pPr>
+    </w:p>
+    <w:p>
+      <w:pPr>
+        <w:rPr>
+          <w:rFonts w:ascii="Raleway" w:hAnsi="Raleway"/>
+        </w:rPr>
+      </w:pPr>
+    </w:p>
+    <w:tbl>
+      <w:tblPr>
+        <w:tblStyle w:val="GridTable4-Accent5"/>
+        <w:tblW w:w="0" w:type="auto"/>
+        <w:tblLook w:val="04A0" w:firstRow="1" w:lastRow="0" w:firstColumn="1" w:lastColumn="0" w:noHBand="0" w:noVBand="1"/>
+      </w:tblPr>
+      <w:tblGrid>
+        <w:gridCol w:w="2155"/>
+        <w:gridCol w:w="6339"/>
+      </w:tblGrid>
+      <w:tr>
+        <w:trPr>
+          <w:cnfStyle w:val="100000000000" w:firstRow="1" w:lastRow="0" w:firstColumn="0" w:lastColumn="0" w:oddVBand="0" w:evenVBand="0" w:oddHBand="0" w:evenHBand="0" w:firstRowFirstColumn="0" w:firstRowLastColumn="0" w:lastRowFirstColumn="0" w:lastRowLastColumn="0"/>
+        </w:trPr>
+        <w:tc>
+          <w:tcPr>
+            <w:cnfStyle w:val="001000000000" w:firstRow="0" w:lastRow="0" w:firstColumn="1" w:lastColumn="0" w:oddVBand="0" w:evenVBand="0" w:oddHBand="0" w:evenHBand="0" w:firstRowFirstColumn="0" w:firstRowLastColumn="0" w:lastRowFirstColumn="0" w:lastRowLastColumn="0"/>
+            <w:tcW w:w="8494" w:type="dxa"/>
+            <w:gridSpan w:val="2"/>
+          </w:tcPr>
+          <w:p>
+            <w:pPr>
+              <w:pStyle w:val="Heading1"/>
+              <w:jc w:val="center"/>
+              <w:rPr>
+                <w:rFonts w:ascii="Raleway Light" w:hAnsi="Raleway Light"/>
+                <w:sz w:val="24"/>
+                <w:szCs w:val="24"/>
+                <w:lang w:val="en-US"/>
+              </w:rPr>
+            </w:pPr>
+            <w:bookmarkStart w:id="13" w:name="_Toc153185054"/>
+            <w:bookmarkStart w:id="14" w:name="_Toc154047094"/>
+            <w:r>
+              <w:rPr>
+                <w:rFonts w:ascii="Raleway Light" w:hAnsi="Raleway Light"/>
+                <w:color w:val="FFFFFF" w:themeColor="background1"/>
+                <w:sz w:val="24"/>
+                <w:szCs w:val="24"/>
+                <w:lang w:val="en-US"/>
+              </w:rPr>
+              <w:t xml:space="preserve">Use case # </w:t>
+            </w:r>
+            <w:r>
+              <w:rPr>
+                <w:rFonts w:ascii="Raleway Light" w:hAnsi="Raleway Light"/>
+                <w:color w:val="FFFFFF" w:themeColor="background1"/>
+                <w:sz w:val="24"/>
+                <w:szCs w:val="24"/>
+                <w:lang w:val="en-US"/>
+              </w:rPr>
+              <w:t>11</w:t>
+            </w:r>
+            <w:r>
+              <w:rPr>
+                <w:rFonts w:ascii="Raleway Light" w:hAnsi="Raleway Light"/>
+                <w:color w:val="FFFFFF" w:themeColor="background1"/>
+                <w:sz w:val="24"/>
+                <w:szCs w:val="24"/>
+                <w:lang w:val="en-US"/>
+              </w:rPr>
+              <w:t>: Unpause smart contract</w:t>
+            </w:r>
+            <w:bookmarkEnd w:id="13"/>
+            <w:bookmarkEnd w:id="14"/>
+          </w:p>
+        </w:tc>
+      </w:tr>
+      <w:tr>
+        <w:trPr>
+          <w:cnfStyle w:val="000000100000" w:firstRow="0" w:lastRow="0" w:firstColumn="0" w:lastColumn="0" w:oddVBand="0" w:evenVBand="0" w:oddHBand="1" w:evenHBand="0" w:firstRowFirstColumn="0" w:firstRowLastColumn="0" w:lastRowFirstColumn="0" w:lastRowLastColumn="0"/>
+        </w:trPr>
+        <w:tc>
+          <w:tcPr>
+            <w:cnfStyle w:val="001000000000" w:firstRow="0" w:lastRow="0" w:firstColumn="1" w:lastColumn="0" w:oddVBand="0" w:evenVBand="0" w:oddHBand="0" w:evenHBand="0" w:firstRowFirstColumn="0" w:firstRowLastColumn="0" w:lastRowFirstColumn="0" w:lastRowLastColumn="0"/>
+            <w:tcW w:w="2155" w:type="dxa"/>
+            <w:shd w:val="clear" w:color="auto" w:fill="FFFFFF" w:themeFill="background1"/>
+          </w:tcPr>
+          <w:p>
+            <w:pPr>
+              <w:rPr>
+                <w:rFonts w:ascii="Raleway Light" w:hAnsi="Raleway Light"/>
+                <w:lang w:val="es-419"/>
+              </w:rPr>
+            </w:pPr>
+            <w:r>
+              <w:rPr>
+                <w:rFonts w:ascii="Raleway Light" w:hAnsi="Raleway Light"/>
+                <w:lang w:val="es-419"/>
+              </w:rPr>
+              <w:t>Title</w:t>
+            </w:r>
+          </w:p>
+        </w:tc>
+        <w:tc>
+          <w:tcPr>
+            <w:tcW w:w="6339" w:type="dxa"/>
+            <w:shd w:val="clear" w:color="auto" w:fill="FFFFFF" w:themeFill="background1"/>
+          </w:tcPr>
+          <w:p>
+            <w:pPr>
+              <w:cnfStyle w:val="000000100000" w:firstRow="0" w:lastRow="0" w:firstColumn="0" w:lastColumn="0" w:oddVBand="0" w:evenVBand="0" w:oddHBand="1" w:evenHBand="0" w:firstRowFirstColumn="0" w:firstRowLastColumn="0" w:lastRowFirstColumn="0" w:lastRowLastColumn="0"/>
+              <w:rPr>
+                <w:rFonts w:ascii="Raleway Light" w:hAnsi="Raleway Light"/>
+                <w:lang w:val="en-US"/>
+              </w:rPr>
+            </w:pPr>
+            <w:r>
+              <w:rPr>
+                <w:rFonts w:ascii="Raleway Light" w:hAnsi="Raleway Light"/>
+                <w:lang w:val="en-US"/>
+              </w:rPr>
+              <w:t>Unpause from smart contract - unpause ( )</w:t>
+            </w:r>
+          </w:p>
+        </w:tc>
+      </w:tr>
+      <w:tr>
+        <w:tc>
+          <w:tcPr>
+            <w:cnfStyle w:val="001000000000" w:firstRow="0" w:lastRow="0" w:firstColumn="1" w:lastColumn="0" w:oddVBand="0" w:evenVBand="0" w:oddHBand="0" w:evenHBand="0" w:firstRowFirstColumn="0" w:firstRowLastColumn="0" w:lastRowFirstColumn="0" w:lastRowLastColumn="0"/>
+            <w:tcW w:w="2155" w:type="dxa"/>
+            <w:shd w:val="clear" w:color="auto" w:fill="FFFFFF" w:themeFill="background1"/>
+          </w:tcPr>
+          <w:p>
+            <w:pPr>
+              <w:rPr>
+                <w:rFonts w:ascii="Raleway Light" w:hAnsi="Raleway Light"/>
+                <w:lang w:val="es-419"/>
+              </w:rPr>
+            </w:pPr>
+            <w:r>
+              <w:rPr>
+                <w:rFonts w:ascii="Raleway Light" w:hAnsi="Raleway Light"/>
+                <w:lang w:val="es-419"/>
+              </w:rPr>
+              <w:t>Description</w:t>
+            </w:r>
+          </w:p>
+        </w:tc>
+        <w:tc>
+          <w:tcPr>
+            <w:tcW w:w="6339" w:type="dxa"/>
+            <w:shd w:val="clear" w:color="auto" w:fill="FFFFFF" w:themeFill="background1"/>
+          </w:tcPr>
+          <w:p>
+            <w:pPr>
+              <w:cnfStyle w:val="000000000000" w:firstRow="0" w:lastRow="0" w:firstColumn="0" w:lastColumn="0" w:oddVBand="0" w:evenVBand="0" w:oddHBand="0" w:evenHBand="0" w:firstRowFirstColumn="0" w:firstRowLastColumn="0" w:lastRowFirstColumn="0" w:lastRowLastColumn="0"/>
+              <w:rPr>
+                <w:rFonts w:ascii="Raleway Light" w:hAnsi="Raleway Light"/>
+                <w:lang w:val="en-US"/>
+              </w:rPr>
+            </w:pPr>
+            <w:r>
+              <w:rPr>
+                <w:rFonts w:ascii="Raleway Light" w:hAnsi="Raleway Light"/>
+                <w:lang w:val="en-US"/>
+              </w:rPr>
+              <w:t xml:space="preserve">Functionality that allows the owner address of the smart contract to re-activate exchanges and transfers of HYAX tokens over the </w:t>
+            </w:r>
+            <w:r>
+              <w:rPr>
+                <w:rFonts w:ascii="Raleway Light" w:hAnsi="Raleway Light"/>
+                <w:lang w:val="en-US"/>
+              </w:rPr>
+              <w:t>Polygon</w:t>
+            </w:r>
+            <w:r>
+              <w:rPr>
+                <w:rFonts w:ascii="Raleway Light" w:hAnsi="Raleway Light"/>
+                <w:lang w:val="en-US"/>
+              </w:rPr>
+              <w:t xml:space="preserve"> network</w:t>
+            </w:r>
+          </w:p>
+        </w:tc>
+      </w:tr>
+      <w:tr>
+        <w:trPr>
+          <w:cnfStyle w:val="000000100000" w:firstRow="0" w:lastRow="0" w:firstColumn="0" w:lastColumn="0" w:oddVBand="0" w:evenVBand="0" w:oddHBand="1" w:evenHBand="0" w:firstRowFirstColumn="0" w:firstRowLastColumn="0" w:lastRowFirstColumn="0" w:lastRowLastColumn="0"/>
+        </w:trPr>
+        <w:tc>
+          <w:tcPr>
+            <w:cnfStyle w:val="001000000000" w:firstRow="0" w:lastRow="0" w:firstColumn="1" w:lastColumn="0" w:oddVBand="0" w:evenVBand="0" w:oddHBand="0" w:evenHBand="0" w:firstRowFirstColumn="0" w:firstRowLastColumn="0" w:lastRowFirstColumn="0" w:lastRowLastColumn="0"/>
+            <w:tcW w:w="2155" w:type="dxa"/>
+            <w:shd w:val="clear" w:color="auto" w:fill="FFFFFF" w:themeFill="background1"/>
+          </w:tcPr>
+          <w:p>
+            <w:pPr>
+              <w:rPr>
+                <w:rFonts w:ascii="Raleway Light" w:hAnsi="Raleway Light"/>
+                <w:lang w:val="es-419"/>
+              </w:rPr>
+            </w:pPr>
+            <w:r>
+              <w:rPr>
+                <w:rFonts w:ascii="Raleway Light" w:hAnsi="Raleway Light"/>
+                <w:lang w:val="es-419"/>
+              </w:rPr>
+              <w:t>Actors and interfaces</w:t>
+            </w:r>
+          </w:p>
+        </w:tc>
+        <w:tc>
+          <w:tcPr>
+            <w:tcW w:w="6339" w:type="dxa"/>
+            <w:shd w:val="clear" w:color="auto" w:fill="FFFFFF" w:themeFill="background1"/>
+          </w:tcPr>
+          <w:p>
+            <w:pPr>
+              <w:cnfStyle w:val="000000100000" w:firstRow="0" w:lastRow="0" w:firstColumn="0" w:lastColumn="0" w:oddVBand="0" w:evenVBand="0" w:oddHBand="1" w:evenHBand="0" w:firstRowFirstColumn="0" w:firstRowLastColumn="0" w:lastRowFirstColumn="0" w:lastRowLastColumn="0"/>
+              <w:rPr>
+                <w:rFonts w:ascii="Raleway Light" w:hAnsi="Raleway Light"/>
+                <w:lang w:val="en-US"/>
+              </w:rPr>
+            </w:pPr>
+            <w:r>
+              <w:rPr>
+                <w:rFonts w:ascii="Raleway Light" w:hAnsi="Raleway Light"/>
+                <w:lang w:val="en-US"/>
+              </w:rPr>
+              <w:t>Owner address of the smart contract</w:t>
+            </w:r>
+          </w:p>
+        </w:tc>
+      </w:tr>
+      <w:tr>
+        <w:tc>
+          <w:tcPr>
+            <w:cnfStyle w:val="001000000000" w:firstRow="0" w:lastRow="0" w:firstColumn="1" w:lastColumn="0" w:oddVBand="0" w:evenVBand="0" w:oddHBand="0" w:evenHBand="0" w:firstRowFirstColumn="0" w:firstRowLastColumn="0" w:lastRowFirstColumn="0" w:lastRowLastColumn="0"/>
+            <w:tcW w:w="2155" w:type="dxa"/>
+            <w:shd w:val="clear" w:color="auto" w:fill="FFFFFF" w:themeFill="background1"/>
+          </w:tcPr>
+          <w:p>
+            <w:pPr>
+              <w:rPr>
+                <w:rFonts w:ascii="Raleway Light" w:hAnsi="Raleway Light"/>
+                <w:lang w:val="es-419"/>
+              </w:rPr>
+            </w:pPr>
+            <w:r>
+              <w:rPr>
+                <w:rFonts w:ascii="Raleway Light" w:hAnsi="Raleway Light"/>
+                <w:lang w:val="es-419"/>
+              </w:rPr>
+              <w:t>Initial status and preconditions</w:t>
+            </w:r>
+          </w:p>
+        </w:tc>
+        <w:tc>
+          <w:tcPr>
+            <w:tcW w:w="6339" w:type="dxa"/>
+            <w:shd w:val="clear" w:color="auto" w:fill="FFFFFF" w:themeFill="background1"/>
+          </w:tcPr>
+          <w:p>
+            <w:pPr>
+              <w:cnfStyle w:val="000000000000" w:firstRow="0" w:lastRow="0" w:firstColumn="0" w:lastColumn="0" w:oddVBand="0" w:evenVBand="0" w:oddHBand="0" w:evenHBand="0" w:firstRowFirstColumn="0" w:firstRowLastColumn="0" w:lastRowFirstColumn="0" w:lastRowLastColumn="0"/>
+              <w:rPr>
+                <w:rFonts w:ascii="Raleway Light" w:hAnsi="Raleway Light"/>
+              </w:rPr>
+            </w:pPr>
+            <w:r>
+              <w:rPr>
+                <w:rFonts w:ascii="Raleway Light" w:hAnsi="Raleway Light"/>
+              </w:rPr>
+              <w:t>The smart contract is currently paused</w:t>
+            </w:r>
+          </w:p>
+          <w:p>
+            <w:pPr>
+              <w:cnfStyle w:val="000000000000" w:firstRow="0" w:lastRow="0" w:firstColumn="0" w:lastColumn="0" w:oddVBand="0" w:evenVBand="0" w:oddHBand="0" w:evenHBand="0" w:firstRowFirstColumn="0" w:firstRowLastColumn="0" w:lastRowFirstColumn="0" w:lastRowLastColumn="0"/>
+              <w:rPr>
+                <w:rFonts w:ascii="Raleway Light" w:hAnsi="Raleway Light"/>
+              </w:rPr>
+            </w:pPr>
+          </w:p>
+          <w:p>
+            <w:pPr>
+              <w:cnfStyle w:val="000000000000" w:firstRow="0" w:lastRow="0" w:firstColumn="0" w:lastColumn="0" w:oddVBand="0" w:evenVBand="0" w:oddHBand="0" w:evenHBand="0" w:firstRowFirstColumn="0" w:firstRowLastColumn="0" w:lastRowFirstColumn="0" w:lastRowLastColumn="0"/>
+              <w:rPr>
+                <w:rFonts w:ascii="Raleway Light" w:hAnsi="Raleway Light"/>
+              </w:rPr>
+            </w:pPr>
+            <w:r>
+              <w:rPr>
+                <w:rFonts w:ascii="Raleway Light" w:hAnsi="Raleway Light"/>
+              </w:rPr>
+              <w:t xml:space="preserve">The owner's </w:t>
+            </w:r>
+            <w:r>
+              <w:rPr>
+                <w:rFonts w:ascii="Raleway Light" w:hAnsi="Raleway Light"/>
+                <w:lang w:val="en-US"/>
+              </w:rPr>
+              <w:t xml:space="preserve">crypto address </w:t>
+            </w:r>
+            <w:r>
+              <w:rPr>
+                <w:rFonts w:ascii="Raleway Light" w:hAnsi="Raleway Light"/>
+              </w:rPr>
+              <w:t xml:space="preserve">has </w:t>
+            </w:r>
+            <w:r>
+              <w:rPr>
+                <w:rFonts w:ascii="Raleway Light" w:hAnsi="Raleway Light"/>
+              </w:rPr>
+              <w:t>MATIC to pay the transaction gas.</w:t>
+            </w:r>
+          </w:p>
+        </w:tc>
+      </w:tr>
+      <w:tr>
+        <w:trPr>
+          <w:cnfStyle w:val="000000100000" w:firstRow="0" w:lastRow="0" w:firstColumn="0" w:lastColumn="0" w:oddVBand="0" w:evenVBand="0" w:oddHBand="1" w:evenHBand="0" w:firstRowFirstColumn="0" w:firstRowLastColumn="0" w:lastRowFirstColumn="0" w:lastRowLastColumn="0"/>
+        </w:trPr>
+        <w:tc>
+          <w:tcPr>
+            <w:cnfStyle w:val="001000000000" w:firstRow="0" w:lastRow="0" w:firstColumn="1" w:lastColumn="0" w:oddVBand="0" w:evenVBand="0" w:oddHBand="0" w:evenHBand="0" w:firstRowFirstColumn="0" w:firstRowLastColumn="0" w:lastRowFirstColumn="0" w:lastRowLastColumn="0"/>
+            <w:tcW w:w="8494" w:type="dxa"/>
+            <w:gridSpan w:val="2"/>
+          </w:tcPr>
+          <w:p>
+            <w:pPr>
+              <w:rPr>
+                <w:rFonts w:ascii="Raleway Light" w:hAnsi="Raleway Light"/>
+                <w:lang w:val="es-419"/>
+              </w:rPr>
+            </w:pPr>
+            <w:r>
+              <w:rPr>
+                <w:rFonts w:ascii="Raleway Light" w:hAnsi="Raleway Light"/>
+                <w:lang w:val="es-419"/>
+              </w:rPr>
+              <w:t>Basic Flow</w:t>
+            </w:r>
+          </w:p>
+        </w:tc>
+      </w:tr>
+      <w:tr>
+        <w:tc>
+          <w:tcPr>
+            <w:cnfStyle w:val="001000000000" w:firstRow="0" w:lastRow="0" w:firstColumn="1" w:lastColumn="0" w:oddVBand="0" w:evenVBand="0" w:oddHBand="0" w:evenHBand="0" w:firstRowFirstColumn="0" w:firstRowLastColumn="0" w:lastRowFirstColumn="0" w:lastRowLastColumn="0"/>
+            <w:tcW w:w="8494" w:type="dxa"/>
+            <w:gridSpan w:val="2"/>
+            <w:shd w:val="clear" w:color="auto" w:fill="FFFFFF" w:themeFill="background1"/>
+          </w:tcPr>
+          <w:p>
+            <w:pPr>
+              <w:rPr>
+                <w:rFonts w:ascii="Raleway Light" w:hAnsi="Raleway Light"/>
+                <w:b w:val="0"/>
+                <w:bCs w:val="0"/>
+                <w:lang w:val="en-US"/>
+              </w:rPr>
+            </w:pPr>
+            <w:r>
+              <w:rPr>
+                <w:rFonts w:ascii="Raleway Light" w:hAnsi="Raleway Light"/>
+                <w:lang w:val="en-US"/>
+              </w:rPr>
+              <w:t xml:space="preserve">Step 1: </w:t>
+            </w:r>
+            <w:r>
+              <w:rPr>
+                <w:rFonts w:ascii="Raleway Light" w:hAnsi="Raleway Light"/>
+                <w:b w:val="0"/>
+                <w:bCs w:val="0"/>
+                <w:lang w:val="en-US"/>
+              </w:rPr>
+              <w:t>The owner address executes the unpause function</w:t>
+            </w:r>
+          </w:p>
+        </w:tc>
+      </w:tr>
+      <w:tr>
+        <w:trPr>
+          <w:cnfStyle w:val="000000100000" w:firstRow="0" w:lastRow="0" w:firstColumn="0" w:lastColumn="0" w:oddVBand="0" w:evenVBand="0" w:oddHBand="1" w:evenHBand="0" w:firstRowFirstColumn="0" w:firstRowLastColumn="0" w:lastRowFirstColumn="0" w:lastRowLastColumn="0"/>
+        </w:trPr>
+        <w:tc>
+          <w:tcPr>
+            <w:cnfStyle w:val="001000000000" w:firstRow="0" w:lastRow="0" w:firstColumn="1" w:lastColumn="0" w:oddVBand="0" w:evenVBand="0" w:oddHBand="0" w:evenHBand="0" w:firstRowFirstColumn="0" w:firstRowLastColumn="0" w:lastRowFirstColumn="0" w:lastRowLastColumn="0"/>
+            <w:tcW w:w="8494" w:type="dxa"/>
+            <w:gridSpan w:val="2"/>
+            <w:shd w:val="clear" w:color="auto" w:fill="FFFFFF" w:themeFill="background1"/>
+          </w:tcPr>
+          <w:p>
+            <w:pPr>
+              <w:rPr>
+                <w:rFonts w:ascii="Raleway Light" w:hAnsi="Raleway Light"/>
+                <w:b w:val="0"/>
+                <w:bCs w:val="0"/>
+              </w:rPr>
+            </w:pPr>
+            <w:r>
+              <w:rPr>
+                <w:rFonts w:ascii="Raleway Light" w:hAnsi="Raleway Light"/>
+              </w:rPr>
+              <w:t xml:space="preserve">Step 2: </w:t>
+            </w:r>
+            <w:r>
+              <w:rPr>
+                <w:rFonts w:ascii="Raleway Light" w:hAnsi="Raleway Light"/>
+                <w:b w:val="0"/>
+                <w:bCs w:val="0"/>
+              </w:rPr>
+              <w:t>The smart contract validates that it is the address of the owner who executes the function</w:t>
+            </w:r>
+          </w:p>
+        </w:tc>
+      </w:tr>
+      <w:tr>
+        <w:tc>
+          <w:tcPr>
+            <w:cnfStyle w:val="001000000000" w:firstRow="0" w:lastRow="0" w:firstColumn="1" w:lastColumn="0" w:oddVBand="0" w:evenVBand="0" w:oddHBand="0" w:evenHBand="0" w:firstRowFirstColumn="0" w:firstRowLastColumn="0" w:lastRowFirstColumn="0" w:lastRowLastColumn="0"/>
+            <w:tcW w:w="8494" w:type="dxa"/>
+            <w:gridSpan w:val="2"/>
+          </w:tcPr>
+          <w:p>
+            <w:pPr>
+              <w:rPr>
+                <w:rFonts w:ascii="Raleway Light" w:hAnsi="Raleway Light"/>
+                <w:b w:val="0"/>
+                <w:bCs w:val="0"/>
+              </w:rPr>
+            </w:pPr>
+            <w:r>
+              <w:rPr>
+                <w:rFonts w:ascii="Raleway Light" w:hAnsi="Raleway Light"/>
+              </w:rPr>
+              <w:t xml:space="preserve">Step 3: </w:t>
+            </w:r>
+            <w:r>
+              <w:rPr>
+                <w:rFonts w:ascii="Raleway Light" w:hAnsi="Raleway Light"/>
+                <w:b w:val="0"/>
+                <w:bCs w:val="0"/>
+              </w:rPr>
+              <w:t>The smart contract validates that the smart contract is currently paused</w:t>
+            </w:r>
+          </w:p>
+        </w:tc>
+      </w:tr>
+      <w:tr>
+        <w:trPr>
+          <w:cnfStyle w:val="000000100000" w:firstRow="0" w:lastRow="0" w:firstColumn="0" w:lastColumn="0" w:oddVBand="0" w:evenVBand="0" w:oddHBand="1" w:evenHBand="0" w:firstRowFirstColumn="0" w:firstRowLastColumn="0" w:lastRowFirstColumn="0" w:lastRowLastColumn="0"/>
+        </w:trPr>
+        <w:tc>
+          <w:tcPr>
+            <w:cnfStyle w:val="001000000000" w:firstRow="0" w:lastRow="0" w:firstColumn="1" w:lastColumn="0" w:oddVBand="0" w:evenVBand="0" w:oddHBand="0" w:evenHBand="0" w:firstRowFirstColumn="0" w:firstRowLastColumn="0" w:lastRowFirstColumn="0" w:lastRowLastColumn="0"/>
+            <w:tcW w:w="8494" w:type="dxa"/>
+            <w:gridSpan w:val="2"/>
+          </w:tcPr>
+          <w:p>
+            <w:pPr>
+              <w:rPr>
+                <w:rFonts w:ascii="Raleway Light" w:hAnsi="Raleway Light"/>
+                <w:lang w:val="es-419"/>
+              </w:rPr>
+            </w:pPr>
+            <w:r>
+              <w:rPr>
+                <w:rFonts w:ascii="Raleway Light" w:hAnsi="Raleway Light"/>
+                <w:lang w:val="es-419"/>
+              </w:rPr>
+              <w:t>Post Condition</w:t>
+            </w:r>
+          </w:p>
+        </w:tc>
+      </w:tr>
+      <w:tr>
+        <w:tc>
+          <w:tcPr>
+            <w:cnfStyle w:val="001000000000" w:firstRow="0" w:lastRow="0" w:firstColumn="1" w:lastColumn="0" w:oddVBand="0" w:evenVBand="0" w:oddHBand="0" w:evenHBand="0" w:firstRowFirstColumn="0" w:firstRowLastColumn="0" w:lastRowFirstColumn="0" w:lastRowLastColumn="0"/>
+            <w:tcW w:w="8494" w:type="dxa"/>
+            <w:gridSpan w:val="2"/>
+          </w:tcPr>
+          <w:p>
+            <w:pPr>
+              <w:rPr>
+                <w:rFonts w:ascii="Raleway Light" w:hAnsi="Raleway Light"/>
+                <w:lang w:val="en-US"/>
+              </w:rPr>
+            </w:pPr>
+            <w:r>
+              <w:rPr>
+                <w:rFonts w:ascii="Raleway Light" w:hAnsi="Raleway Light"/>
+                <w:b w:val="0"/>
+                <w:bCs w:val="0"/>
+              </w:rPr>
+              <w:t>The smart contract re-activates token exchanges and transfers</w:t>
+            </w:r>
+          </w:p>
+        </w:tc>
+      </w:tr>
+      <w:tr>
+        <w:trPr>
+          <w:cnfStyle w:val="000000100000" w:firstRow="0" w:lastRow="0" w:firstColumn="0" w:lastColumn="0" w:oddVBand="0" w:evenVBand="0" w:oddHBand="1" w:evenHBand="0" w:firstRowFirstColumn="0" w:firstRowLastColumn="0" w:lastRowFirstColumn="0" w:lastRowLastColumn="0"/>
+        </w:trPr>
+        <w:tc>
+          <w:tcPr>
+            <w:cnfStyle w:val="001000000000" w:firstRow="0" w:lastRow="0" w:firstColumn="1" w:lastColumn="0" w:oddVBand="0" w:evenVBand="0" w:oddHBand="0" w:evenHBand="0" w:firstRowFirstColumn="0" w:firstRowLastColumn="0" w:lastRowFirstColumn="0" w:lastRowLastColumn="0"/>
+            <w:tcW w:w="8494" w:type="dxa"/>
+            <w:gridSpan w:val="2"/>
+          </w:tcPr>
+          <w:p>
+            <w:pPr>
+              <w:rPr>
+                <w:rFonts w:ascii="Raleway Light" w:hAnsi="Raleway Light"/>
+                <w:lang w:val="es-419"/>
+              </w:rPr>
+            </w:pPr>
+            <w:r>
+              <w:rPr>
+                <w:rFonts w:ascii="Raleway Light" w:hAnsi="Raleway Light"/>
+                <w:lang w:val="es-419"/>
+              </w:rPr>
+              <w:t>Alternative flows</w:t>
+            </w:r>
+          </w:p>
+        </w:tc>
+      </w:tr>
+      <w:tr>
+        <w:tc>
+          <w:tcPr>
+            <w:cnfStyle w:val="001000000000" w:firstRow="0" w:lastRow="0" w:firstColumn="1" w:lastColumn="0" w:oddVBand="0" w:evenVBand="0" w:oddHBand="0" w:evenHBand="0" w:firstRowFirstColumn="0" w:firstRowLastColumn="0" w:lastRowFirstColumn="0" w:lastRowLastColumn="0"/>
+            <w:tcW w:w="8494" w:type="dxa"/>
+            <w:gridSpan w:val="2"/>
+          </w:tcPr>
+          <w:p>
+            <w:pPr>
+              <w:rPr>
+                <w:rFonts w:ascii="Raleway Light" w:hAnsi="Raleway Light"/>
+                <w:lang w:val="en-US"/>
+              </w:rPr>
+            </w:pPr>
+            <w:r>
+              <w:rPr>
+                <w:rFonts w:ascii="Raleway Light" w:hAnsi="Raleway Light"/>
+                <w:b w:val="0"/>
+                <w:bCs w:val="0"/>
+                <w:lang w:val="en-US"/>
+              </w:rPr>
+              <w:t xml:space="preserve">If the address does not have enough MATIC to pay for the transaction gas, the transaction </w:t>
+            </w:r>
+            <w:r>
+              <w:rPr>
+                <w:rFonts w:ascii="Raleway Light" w:hAnsi="Raleway Light"/>
+                <w:b w:val="0"/>
+                <w:bCs w:val="0"/>
+                <w:lang w:val="en-US"/>
+              </w:rPr>
+              <w:t>is reverted</w:t>
+            </w:r>
+            <w:r>
+              <w:rPr>
+                <w:rFonts w:ascii="Raleway Light" w:hAnsi="Raleway Light"/>
+                <w:b w:val="0"/>
+                <w:bCs w:val="0"/>
+                <w:lang w:val="en-US"/>
+              </w:rPr>
+              <w:t>.</w:t>
+            </w:r>
+          </w:p>
+          <w:p>
+            <w:pPr>
+              <w:rPr>
+                <w:rFonts w:ascii="Raleway Light" w:hAnsi="Raleway Light"/>
+                <w:lang w:val="en-US"/>
+              </w:rPr>
+            </w:pPr>
+          </w:p>
+          <w:p>
+            <w:pPr>
+              <w:rPr>
+                <w:rFonts w:ascii="Raleway Light" w:hAnsi="Raleway Light"/>
+                <w:b w:val="0"/>
+                <w:bCs w:val="0"/>
+                <w:lang w:val="en-US"/>
+              </w:rPr>
+            </w:pPr>
+            <w:r>
+              <w:rPr>
+                <w:rFonts w:ascii="Raleway Light" w:hAnsi="Raleway Light"/>
+                <w:b w:val="0"/>
+                <w:bCs w:val="0"/>
+                <w:lang w:val="en-US"/>
+              </w:rPr>
+              <w:t xml:space="preserve">If the executor of the function is not the owner of the smart contract, the transaction </w:t>
+            </w:r>
+            <w:r>
+              <w:rPr>
+                <w:rFonts w:ascii="Raleway Light" w:hAnsi="Raleway Light"/>
+                <w:b w:val="0"/>
+                <w:bCs w:val="0"/>
+                <w:lang w:val="en-US"/>
+              </w:rPr>
+              <w:t>is reverted</w:t>
+            </w:r>
+            <w:r>
+              <w:rPr>
+                <w:rFonts w:ascii="Raleway Light" w:hAnsi="Raleway Light"/>
+                <w:b w:val="0"/>
+                <w:bCs w:val="0"/>
+                <w:lang w:val="en-US"/>
+              </w:rPr>
+              <w:t>.</w:t>
+            </w:r>
+          </w:p>
+        </w:tc>
+      </w:tr>
+    </w:tbl>
+    <w:p>
+      <w:pPr>
+        <w:rPr>
+          <w:rFonts w:ascii="Raleway" w:hAnsi="Raleway"/>
+        </w:rPr>
+      </w:pPr>
+    </w:p>
+    <w:p>
+      <w:pPr>
+        <w:rPr>
+          <w:rFonts w:ascii="Raleway" w:hAnsi="Raleway"/>
+        </w:rPr>
+      </w:pPr>
+    </w:p>
+    <w:tbl>
+      <w:tblPr>
+        <w:tblStyle w:val="GridTable4-Accent5"/>
+        <w:tblW w:w="0" w:type="auto"/>
+        <w:tblLook w:val="04A0" w:firstRow="1" w:lastRow="0" w:firstColumn="1" w:lastColumn="0" w:noHBand="0" w:noVBand="1"/>
+      </w:tblPr>
+      <w:tblGrid>
+        <w:gridCol w:w="2155"/>
+        <w:gridCol w:w="6339"/>
+      </w:tblGrid>
+      <w:tr>
+        <w:trPr>
+          <w:cnfStyle w:val="100000000000" w:firstRow="1" w:lastRow="0" w:firstColumn="0" w:lastColumn="0" w:oddVBand="0" w:evenVBand="0" w:oddHBand="0" w:evenHBand="0" w:firstRowFirstColumn="0" w:firstRowLastColumn="0" w:lastRowFirstColumn="0" w:lastRowLastColumn="0"/>
+        </w:trPr>
+        <w:tc>
+          <w:tcPr>
+            <w:cnfStyle w:val="001000000000" w:firstRow="0" w:lastRow="0" w:firstColumn="1" w:lastColumn="0" w:oddVBand="0" w:evenVBand="0" w:oddHBand="0" w:evenHBand="0" w:firstRowFirstColumn="0" w:firstRowLastColumn="0" w:lastRowFirstColumn="0" w:lastRowLastColumn="0"/>
+            <w:tcW w:w="8494" w:type="dxa"/>
+            <w:gridSpan w:val="2"/>
+          </w:tcPr>
+          <w:p>
+            <w:pPr>
+              <w:pStyle w:val="Heading1"/>
+              <w:jc w:val="center"/>
+              <w:rPr>
+                <w:rFonts w:ascii="Raleway Light" w:hAnsi="Raleway Light"/>
+                <w:sz w:val="24"/>
+                <w:szCs w:val="24"/>
+                <w:lang w:val="en-US"/>
+              </w:rPr>
+            </w:pPr>
+            <w:bookmarkStart w:id="15" w:name="_Toc153185055"/>
+            <w:bookmarkStart w:id="16" w:name="_Toc154047095"/>
+            <w:r>
+              <w:rPr>
+                <w:rFonts w:ascii="Raleway Light" w:hAnsi="Raleway Light"/>
+                <w:color w:val="FFFFFF" w:themeColor="background1"/>
+                <w:sz w:val="24"/>
+                <w:szCs w:val="24"/>
+                <w:lang w:val="en-US"/>
+              </w:rPr>
+              <w:t xml:space="preserve">Use case # </w:t>
+            </w:r>
+            <w:r>
+              <w:rPr>
+                <w:rFonts w:ascii="Raleway Light" w:hAnsi="Raleway Light"/>
+                <w:color w:val="FFFFFF" w:themeColor="background1"/>
+                <w:sz w:val="24"/>
+                <w:szCs w:val="24"/>
+                <w:lang w:val="en-US"/>
+              </w:rPr>
+              <w:t>12</w:t>
+            </w:r>
+            <w:r>
+              <w:rPr>
+                <w:rFonts w:ascii="Raleway Light" w:hAnsi="Raleway Light"/>
+                <w:color w:val="FFFFFF" w:themeColor="background1"/>
+                <w:sz w:val="24"/>
+                <w:szCs w:val="24"/>
+                <w:lang w:val="en-US"/>
+              </w:rPr>
+              <w:t>: Change smart contract owner</w:t>
+            </w:r>
+            <w:bookmarkEnd w:id="15"/>
+            <w:bookmarkEnd w:id="16"/>
+          </w:p>
+        </w:tc>
+      </w:tr>
+      <w:tr>
+        <w:trPr>
+          <w:cnfStyle w:val="000000100000" w:firstRow="0" w:lastRow="0" w:firstColumn="0" w:lastColumn="0" w:oddVBand="0" w:evenVBand="0" w:oddHBand="1" w:evenHBand="0" w:firstRowFirstColumn="0" w:firstRowLastColumn="0" w:lastRowFirstColumn="0" w:lastRowLastColumn="0"/>
+        </w:trPr>
+        <w:tc>
+          <w:tcPr>
+            <w:cnfStyle w:val="001000000000" w:firstRow="0" w:lastRow="0" w:firstColumn="1" w:lastColumn="0" w:oddVBand="0" w:evenVBand="0" w:oddHBand="0" w:evenHBand="0" w:firstRowFirstColumn="0" w:firstRowLastColumn="0" w:lastRowFirstColumn="0" w:lastRowLastColumn="0"/>
+            <w:tcW w:w="2155" w:type="dxa"/>
+            <w:shd w:val="clear" w:color="auto" w:fill="FFFFFF" w:themeFill="background1"/>
+          </w:tcPr>
+          <w:p>
+            <w:pPr>
+              <w:rPr>
+                <w:rFonts w:ascii="Raleway Light" w:hAnsi="Raleway Light"/>
+                <w:lang w:val="es-419"/>
+              </w:rPr>
+            </w:pPr>
+            <w:r>
+              <w:rPr>
+                <w:rFonts w:ascii="Raleway Light" w:hAnsi="Raleway Light"/>
+                <w:lang w:val="es-419"/>
+              </w:rPr>
+              <w:t>Title</w:t>
+            </w:r>
+          </w:p>
+        </w:tc>
+        <w:tc>
+          <w:tcPr>
+            <w:tcW w:w="6339" w:type="dxa"/>
+            <w:shd w:val="clear" w:color="auto" w:fill="FFFFFF" w:themeFill="background1"/>
+          </w:tcPr>
+          <w:p>
+            <w:pPr>
+              <w:cnfStyle w:val="000000100000" w:firstRow="0" w:lastRow="0" w:firstColumn="0" w:lastColumn="0" w:oddVBand="0" w:evenVBand="0" w:oddHBand="1" w:evenHBand="0" w:firstRowFirstColumn="0" w:firstRowLastColumn="0" w:lastRowFirstColumn="0" w:lastRowLastColumn="0"/>
+              <w:rPr>
+                <w:rFonts w:ascii="Raleway Light" w:hAnsi="Raleway Light"/>
+                <w:lang w:val="en-US"/>
+              </w:rPr>
+            </w:pPr>
+            <w:r>
+              <w:rPr>
+                <w:rFonts w:ascii="Raleway Light" w:hAnsi="Raleway Light"/>
+                <w:lang w:val="en-US"/>
+              </w:rPr>
+              <w:t xml:space="preserve">Change owner of smart contract - transferOwnership (address </w:t>
+            </w:r>
+            <w:r>
+              <w:rPr>
+                <w:rFonts w:ascii="Raleway Light" w:hAnsi="Raleway Light"/>
+                <w:lang w:val="en-US"/>
+              </w:rPr>
+              <w:t>_</w:t>
+            </w:r>
+            <w:r>
+              <w:rPr>
+                <w:rFonts w:ascii="Raleway Light" w:hAnsi="Raleway Light"/>
+                <w:lang w:val="en-US"/>
+              </w:rPr>
+              <w:t>newOwner)</w:t>
+            </w:r>
+          </w:p>
+        </w:tc>
+      </w:tr>
+      <w:tr>
+        <w:tc>
+          <w:tcPr>
+            <w:cnfStyle w:val="001000000000" w:firstRow="0" w:lastRow="0" w:firstColumn="1" w:lastColumn="0" w:oddVBand="0" w:evenVBand="0" w:oddHBand="0" w:evenHBand="0" w:firstRowFirstColumn="0" w:firstRowLastColumn="0" w:lastRowFirstColumn="0" w:lastRowLastColumn="0"/>
+            <w:tcW w:w="2155" w:type="dxa"/>
+            <w:shd w:val="clear" w:color="auto" w:fill="FFFFFF" w:themeFill="background1"/>
+          </w:tcPr>
+          <w:p>
+            <w:pPr>
+              <w:rPr>
+                <w:rFonts w:ascii="Raleway Light" w:hAnsi="Raleway Light"/>
+                <w:lang w:val="es-419"/>
+              </w:rPr>
+            </w:pPr>
+            <w:r>
+              <w:rPr>
+                <w:rFonts w:ascii="Raleway Light" w:hAnsi="Raleway Light"/>
+                <w:lang w:val="es-419"/>
+              </w:rPr>
+              <w:t>Description</w:t>
+            </w:r>
+          </w:p>
+        </w:tc>
+        <w:tc>
+          <w:tcPr>
+            <w:tcW w:w="6339" w:type="dxa"/>
+            <w:shd w:val="clear" w:color="auto" w:fill="FFFFFF" w:themeFill="background1"/>
+          </w:tcPr>
+          <w:p>
+            <w:pPr>
+              <w:cnfStyle w:val="000000000000" w:firstRow="0" w:lastRow="0" w:firstColumn="0" w:lastColumn="0" w:oddVBand="0" w:evenVBand="0" w:oddHBand="0" w:evenHBand="0" w:firstRowFirstColumn="0" w:firstRowLastColumn="0" w:lastRowFirstColumn="0" w:lastRowLastColumn="0"/>
+              <w:rPr>
+                <w:rFonts w:ascii="Raleway Light" w:hAnsi="Raleway Light"/>
+                <w:lang w:val="en-US"/>
+              </w:rPr>
+            </w:pPr>
+            <w:r>
+              <w:rPr>
+                <w:rFonts w:ascii="Raleway Light" w:hAnsi="Raleway Light"/>
+                <w:lang w:val="en-US"/>
+              </w:rPr>
+              <w:t xml:space="preserve">Functionality that allows the smart owner address to transfer ownership of the smart contract to another address on the </w:t>
+            </w:r>
+            <w:r>
+              <w:rPr>
+                <w:rFonts w:ascii="Raleway Light" w:hAnsi="Raleway Light"/>
+                <w:lang w:val="en-US"/>
+              </w:rPr>
+              <w:t>Polygon</w:t>
+            </w:r>
+            <w:r>
+              <w:rPr>
+                <w:rFonts w:ascii="Raleway Light" w:hAnsi="Raleway Light"/>
+                <w:lang w:val="en-US"/>
+              </w:rPr>
+              <w:t xml:space="preserve"> network</w:t>
+            </w:r>
+          </w:p>
+        </w:tc>
+      </w:tr>
+      <w:tr>
+        <w:trPr>
+          <w:cnfStyle w:val="000000100000" w:firstRow="0" w:lastRow="0" w:firstColumn="0" w:lastColumn="0" w:oddVBand="0" w:evenVBand="0" w:oddHBand="1" w:evenHBand="0" w:firstRowFirstColumn="0" w:firstRowLastColumn="0" w:lastRowFirstColumn="0" w:lastRowLastColumn="0"/>
+        </w:trPr>
+        <w:tc>
+          <w:tcPr>
+            <w:cnfStyle w:val="001000000000" w:firstRow="0" w:lastRow="0" w:firstColumn="1" w:lastColumn="0" w:oddVBand="0" w:evenVBand="0" w:oddHBand="0" w:evenHBand="0" w:firstRowFirstColumn="0" w:firstRowLastColumn="0" w:lastRowFirstColumn="0" w:lastRowLastColumn="0"/>
+            <w:tcW w:w="2155" w:type="dxa"/>
+            <w:shd w:val="clear" w:color="auto" w:fill="FFFFFF" w:themeFill="background1"/>
+          </w:tcPr>
+          <w:p>
+            <w:pPr>
+              <w:rPr>
+                <w:rFonts w:ascii="Raleway Light" w:hAnsi="Raleway Light"/>
+                <w:lang w:val="es-419"/>
+              </w:rPr>
+            </w:pPr>
+            <w:r>
+              <w:rPr>
+                <w:rFonts w:ascii="Raleway Light" w:hAnsi="Raleway Light"/>
+                <w:lang w:val="es-419"/>
+              </w:rPr>
+              <w:t>Actors and interfaces</w:t>
+            </w:r>
+          </w:p>
+        </w:tc>
+        <w:tc>
+          <w:tcPr>
+            <w:tcW w:w="6339" w:type="dxa"/>
+            <w:shd w:val="clear" w:color="auto" w:fill="FFFFFF" w:themeFill="background1"/>
+          </w:tcPr>
+          <w:p>
+            <w:pPr>
+              <w:cnfStyle w:val="000000100000" w:firstRow="0" w:lastRow="0" w:firstColumn="0" w:lastColumn="0" w:oddVBand="0" w:evenVBand="0" w:oddHBand="1" w:evenHBand="0" w:firstRowFirstColumn="0" w:firstRowLastColumn="0" w:lastRowFirstColumn="0" w:lastRowLastColumn="0"/>
+              <w:rPr>
+                <w:rFonts w:ascii="Raleway Light" w:hAnsi="Raleway Light"/>
+                <w:lang w:val="en-US"/>
+              </w:rPr>
+            </w:pPr>
+            <w:r>
+              <w:rPr>
+                <w:rFonts w:ascii="Raleway Light" w:hAnsi="Raleway Light"/>
+                <w:lang w:val="en-US"/>
+              </w:rPr>
+              <w:t>Owner address of the smart contract</w:t>
+            </w:r>
+          </w:p>
+        </w:tc>
+      </w:tr>
+      <w:tr>
+        <w:tc>
+          <w:tcPr>
+            <w:cnfStyle w:val="001000000000" w:firstRow="0" w:lastRow="0" w:firstColumn="1" w:lastColumn="0" w:oddVBand="0" w:evenVBand="0" w:oddHBand="0" w:evenHBand="0" w:firstRowFirstColumn="0" w:firstRowLastColumn="0" w:lastRowFirstColumn="0" w:lastRowLastColumn="0"/>
+            <w:tcW w:w="2155" w:type="dxa"/>
+            <w:shd w:val="clear" w:color="auto" w:fill="FFFFFF" w:themeFill="background1"/>
+          </w:tcPr>
+          <w:p>
+            <w:pPr>
+              <w:rPr>
+                <w:rFonts w:ascii="Raleway Light" w:hAnsi="Raleway Light"/>
+                <w:lang w:val="es-419"/>
+              </w:rPr>
+            </w:pPr>
+            <w:r>
+              <w:rPr>
+                <w:rFonts w:ascii="Raleway Light" w:hAnsi="Raleway Light"/>
+                <w:lang w:val="es-419"/>
+              </w:rPr>
+              <w:t>Initial status and preconditions</w:t>
+            </w:r>
+          </w:p>
+        </w:tc>
+        <w:tc>
+          <w:tcPr>
+            <w:tcW w:w="6339" w:type="dxa"/>
+            <w:shd w:val="clear" w:color="auto" w:fill="FFFFFF" w:themeFill="background1"/>
+          </w:tcPr>
+          <w:p>
+            <w:pPr>
+              <w:cnfStyle w:val="000000000000" w:firstRow="0" w:lastRow="0" w:firstColumn="0" w:lastColumn="0" w:oddVBand="0" w:evenVBand="0" w:oddHBand="0" w:evenHBand="0" w:firstRowFirstColumn="0" w:firstRowLastColumn="0" w:lastRowFirstColumn="0" w:lastRowLastColumn="0"/>
+              <w:rPr>
+                <w:rFonts w:ascii="Raleway Light" w:hAnsi="Raleway Light"/>
+                <w:lang w:val="en-US"/>
+              </w:rPr>
+            </w:pPr>
+            <w:r>
+              <w:rPr>
+                <w:rFonts w:ascii="Raleway Light" w:hAnsi="Raleway Light"/>
+                <w:lang w:val="en-US"/>
+              </w:rPr>
+              <w:t>The crypto address that will execute this function is currently registered as the owner of the smart contract.</w:t>
+            </w:r>
+          </w:p>
+          <w:p>
+            <w:pPr>
+              <w:cnfStyle w:val="000000000000" w:firstRow="0" w:lastRow="0" w:firstColumn="0" w:lastColumn="0" w:oddVBand="0" w:evenVBand="0" w:oddHBand="0" w:evenHBand="0" w:firstRowFirstColumn="0" w:firstRowLastColumn="0" w:lastRowFirstColumn="0" w:lastRowLastColumn="0"/>
+              <w:rPr>
+                <w:rFonts w:ascii="Raleway Light" w:hAnsi="Raleway Light"/>
+                <w:lang w:val="en-US"/>
+              </w:rPr>
+            </w:pPr>
+            <w:r>
+              <w:rPr>
+                <w:rFonts w:ascii="Raleway Light" w:hAnsi="Raleway Light"/>
+                <w:lang w:val="en-US"/>
+              </w:rPr>
+              <w:br/>
+              <w:t xml:space="preserve">The crypto address of the current owner </w:t>
+            </w:r>
+            <w:r>
+              <w:rPr>
+                <w:rFonts w:ascii="Raleway Light" w:hAnsi="Raleway Light"/>
+                <w:lang w:val="en-US"/>
+              </w:rPr>
+              <w:t xml:space="preserve">has </w:t>
+            </w:r>
+            <w:r>
+              <w:rPr>
+                <w:rFonts w:ascii="Raleway Light" w:hAnsi="Raleway Light"/>
+                <w:lang w:val="en-US"/>
+              </w:rPr>
+              <w:t>MATIC to pay the transaction gas.</w:t>
+            </w:r>
+          </w:p>
+        </w:tc>
+      </w:tr>
+      <w:tr>
+        <w:trPr>
+          <w:cnfStyle w:val="000000100000" w:firstRow="0" w:lastRow="0" w:firstColumn="0" w:lastColumn="0" w:oddVBand="0" w:evenVBand="0" w:oddHBand="1" w:evenHBand="0" w:firstRowFirstColumn="0" w:firstRowLastColumn="0" w:lastRowFirstColumn="0" w:lastRowLastColumn="0"/>
+        </w:trPr>
+        <w:tc>
+          <w:tcPr>
+            <w:cnfStyle w:val="001000000000" w:firstRow="0" w:lastRow="0" w:firstColumn="1" w:lastColumn="0" w:oddVBand="0" w:evenVBand="0" w:oddHBand="0" w:evenHBand="0" w:firstRowFirstColumn="0" w:firstRowLastColumn="0" w:lastRowFirstColumn="0" w:lastRowLastColumn="0"/>
+            <w:tcW w:w="8494" w:type="dxa"/>
+            <w:gridSpan w:val="2"/>
+          </w:tcPr>
+          <w:p>
+            <w:pPr>
+              <w:rPr>
+                <w:rFonts w:ascii="Raleway Light" w:hAnsi="Raleway Light"/>
+                <w:lang w:val="es-419"/>
+              </w:rPr>
+            </w:pPr>
+            <w:r>
+              <w:rPr>
+                <w:rFonts w:ascii="Raleway Light" w:hAnsi="Raleway Light"/>
+                <w:lang w:val="es-419"/>
+              </w:rPr>
+              <w:t>Basic Flow</w:t>
+            </w:r>
+          </w:p>
+        </w:tc>
+      </w:tr>
+      <w:tr>
+        <w:tc>
+          <w:tcPr>
+            <w:cnfStyle w:val="001000000000" w:firstRow="0" w:lastRow="0" w:firstColumn="1" w:lastColumn="0" w:oddVBand="0" w:evenVBand="0" w:oddHBand="0" w:evenHBand="0" w:firstRowFirstColumn="0" w:firstRowLastColumn="0" w:lastRowFirstColumn="0" w:lastRowLastColumn="0"/>
+            <w:tcW w:w="8494" w:type="dxa"/>
+            <w:gridSpan w:val="2"/>
+            <w:shd w:val="clear" w:color="auto" w:fill="FFFFFF" w:themeFill="background1"/>
+          </w:tcPr>
+          <w:p>
+            <w:pPr>
+              <w:rPr>
+                <w:rFonts w:ascii="Raleway Light" w:hAnsi="Raleway Light"/>
+                <w:b w:val="0"/>
+                <w:bCs w:val="0"/>
+                <w:lang w:val="en-US"/>
+              </w:rPr>
+            </w:pPr>
+            <w:r>
+              <w:rPr>
+                <w:rFonts w:ascii="Raleway Light" w:hAnsi="Raleway Light"/>
+                <w:lang w:val="en-US"/>
+              </w:rPr>
+              <w:t xml:space="preserve">Step 1: </w:t>
+            </w:r>
+            <w:r>
+              <w:rPr>
+                <w:rFonts w:ascii="Raleway Light" w:hAnsi="Raleway Light"/>
+                <w:b w:val="0"/>
+                <w:bCs w:val="0"/>
+                <w:lang w:val="en-US"/>
+              </w:rPr>
+              <w:t>The address of the current owner, enter as a parameter the address that will be the new owner and execute the functionality of transferring ownership of the smart contract</w:t>
+            </w:r>
+          </w:p>
+        </w:tc>
+      </w:tr>
+      <w:tr>
+        <w:trPr>
+          <w:cnfStyle w:val="000000100000" w:firstRow="0" w:lastRow="0" w:firstColumn="0" w:lastColumn="0" w:oddVBand="0" w:evenVBand="0" w:oddHBand="1" w:evenHBand="0" w:firstRowFirstColumn="0" w:firstRowLastColumn="0" w:lastRowFirstColumn="0" w:lastRowLastColumn="0"/>
+        </w:trPr>
+        <w:tc>
+          <w:tcPr>
+            <w:cnfStyle w:val="001000000000" w:firstRow="0" w:lastRow="0" w:firstColumn="1" w:lastColumn="0" w:oddVBand="0" w:evenVBand="0" w:oddHBand="0" w:evenHBand="0" w:firstRowFirstColumn="0" w:firstRowLastColumn="0" w:lastRowFirstColumn="0" w:lastRowLastColumn="0"/>
+            <w:tcW w:w="8494" w:type="dxa"/>
+            <w:gridSpan w:val="2"/>
+            <w:shd w:val="clear" w:color="auto" w:fill="FFFFFF" w:themeFill="background1"/>
+          </w:tcPr>
+          <w:p>
+            <w:pPr>
+              <w:rPr>
+                <w:rFonts w:ascii="Raleway Light" w:hAnsi="Raleway Light"/>
+                <w:b w:val="0"/>
+                <w:bCs w:val="0"/>
+              </w:rPr>
+            </w:pPr>
+            <w:r>
+              <w:rPr>
+                <w:rFonts w:ascii="Raleway Light" w:hAnsi="Raleway Light"/>
+              </w:rPr>
+              <w:lastRenderedPageBreak/>
+              <w:t xml:space="preserve">Step 2: </w:t>
+            </w:r>
+            <w:r>
+              <w:rPr>
+                <w:rFonts w:ascii="Raleway Light" w:hAnsi="Raleway Light"/>
+                <w:b w:val="0"/>
+                <w:bCs w:val="0"/>
+              </w:rPr>
+              <w:t>The smart contract validates that it is the address of the owner who executes the function</w:t>
+            </w:r>
+          </w:p>
+        </w:tc>
+      </w:tr>
+      <w:tr>
+        <w:tc>
+          <w:tcPr>
+            <w:cnfStyle w:val="001000000000" w:firstRow="0" w:lastRow="0" w:firstColumn="1" w:lastColumn="0" w:oddVBand="0" w:evenVBand="0" w:oddHBand="0" w:evenHBand="0" w:firstRowFirstColumn="0" w:firstRowLastColumn="0" w:lastRowFirstColumn="0" w:lastRowLastColumn="0"/>
+            <w:tcW w:w="8494" w:type="dxa"/>
+            <w:gridSpan w:val="2"/>
+            <w:shd w:val="clear" w:color="auto" w:fill="FFFFFF" w:themeFill="background1"/>
+          </w:tcPr>
+          <w:p>
+            <w:pPr>
+              <w:rPr>
+                <w:rFonts w:ascii="Raleway Light" w:hAnsi="Raleway Light"/>
+              </w:rPr>
+            </w:pPr>
+            <w:r>
+              <w:rPr>
+                <w:rFonts w:ascii="Raleway Light" w:hAnsi="Raleway Light"/>
+              </w:rPr>
+              <w:t xml:space="preserve">Step 3: </w:t>
+            </w:r>
+            <w:r>
+              <w:rPr>
+                <w:rFonts w:ascii="Raleway Light" w:hAnsi="Raleway Light"/>
+                <w:b w:val="0"/>
+                <w:bCs w:val="0"/>
+              </w:rPr>
+              <w:t>The smart contract validates that the new owner address of the Smart contract is not invalid (zero address)</w:t>
+            </w:r>
+          </w:p>
+        </w:tc>
+      </w:tr>
+      <w:tr>
+        <w:trPr>
+          <w:cnfStyle w:val="000000100000" w:firstRow="0" w:lastRow="0" w:firstColumn="0" w:lastColumn="0" w:oddVBand="0" w:evenVBand="0" w:oddHBand="1" w:evenHBand="0" w:firstRowFirstColumn="0" w:firstRowLastColumn="0" w:lastRowFirstColumn="0" w:lastRowLastColumn="0"/>
+        </w:trPr>
+        <w:tc>
+          <w:tcPr>
+            <w:cnfStyle w:val="001000000000" w:firstRow="0" w:lastRow="0" w:firstColumn="1" w:lastColumn="0" w:oddVBand="0" w:evenVBand="0" w:oddHBand="0" w:evenHBand="0" w:firstRowFirstColumn="0" w:firstRowLastColumn="0" w:lastRowFirstColumn="0" w:lastRowLastColumn="0"/>
+            <w:tcW w:w="8494" w:type="dxa"/>
+            <w:gridSpan w:val="2"/>
+            <w:shd w:val="clear" w:color="auto" w:fill="FFFFFF" w:themeFill="background1"/>
+          </w:tcPr>
+          <w:p>
+            <w:pPr>
+              <w:rPr>
+                <w:rFonts w:ascii="Raleway Light" w:hAnsi="Raleway Light"/>
+              </w:rPr>
+            </w:pPr>
+            <w:r>
+              <w:rPr>
+                <w:rFonts w:ascii="Raleway Light" w:hAnsi="Raleway Light"/>
+              </w:rPr>
+              <w:t xml:space="preserve">Step 4: </w:t>
+            </w:r>
+            <w:r>
+              <w:rPr>
+                <w:rFonts w:ascii="Raleway Light" w:hAnsi="Raleway Light"/>
+                <w:b w:val="0"/>
+                <w:bCs w:val="0"/>
+              </w:rPr>
+              <w:t>The smart contract validates that the new owner address of the Smart contract is not the same as the address of the Smart contract</w:t>
+            </w:r>
+          </w:p>
+        </w:tc>
+      </w:tr>
+      <w:tr>
+        <w:tc>
+          <w:tcPr>
+            <w:cnfStyle w:val="001000000000" w:firstRow="0" w:lastRow="0" w:firstColumn="1" w:lastColumn="0" w:oddVBand="0" w:evenVBand="0" w:oddHBand="0" w:evenHBand="0" w:firstRowFirstColumn="0" w:firstRowLastColumn="0" w:lastRowFirstColumn="0" w:lastRowLastColumn="0"/>
+            <w:tcW w:w="8494" w:type="dxa"/>
+            <w:gridSpan w:val="2"/>
+            <w:shd w:val="clear" w:color="auto" w:fill="DEEAF6" w:themeFill="accent5" w:themeFillTint="33"/>
+          </w:tcPr>
+          <w:p>
+            <w:pPr>
+              <w:rPr>
+                <w:rFonts w:ascii="Raleway Light" w:hAnsi="Raleway Light"/>
+                <w:lang w:val="es-419"/>
+              </w:rPr>
+            </w:pPr>
+            <w:r>
+              <w:rPr>
+                <w:rFonts w:ascii="Raleway Light" w:hAnsi="Raleway Light"/>
+                <w:lang w:val="es-419"/>
+              </w:rPr>
+              <w:t>Post Condition</w:t>
+            </w:r>
+          </w:p>
+        </w:tc>
+      </w:tr>
+      <w:tr>
+        <w:trPr>
+          <w:cnfStyle w:val="000000100000" w:firstRow="0" w:lastRow="0" w:firstColumn="0" w:lastColumn="0" w:oddVBand="0" w:evenVBand="0" w:oddHBand="1" w:evenHBand="0" w:firstRowFirstColumn="0" w:firstRowLastColumn="0" w:lastRowFirstColumn="0" w:lastRowLastColumn="0"/>
+        </w:trPr>
+        <w:tc>
+          <w:tcPr>
+            <w:cnfStyle w:val="001000000000" w:firstRow="0" w:lastRow="0" w:firstColumn="1" w:lastColumn="0" w:oddVBand="0" w:evenVBand="0" w:oddHBand="0" w:evenHBand="0" w:firstRowFirstColumn="0" w:firstRowLastColumn="0" w:lastRowFirstColumn="0" w:lastRowLastColumn="0"/>
+            <w:tcW w:w="8494" w:type="dxa"/>
+            <w:gridSpan w:val="2"/>
+            <w:shd w:val="clear" w:color="auto" w:fill="FFFFFF" w:themeFill="background1"/>
+          </w:tcPr>
+          <w:p>
+            <w:pPr>
+              <w:rPr>
+                <w:rFonts w:ascii="Raleway Light" w:hAnsi="Raleway Light"/>
+                <w:b w:val="0"/>
+                <w:bCs w:val="0"/>
+                <w:lang w:val="en-US"/>
+              </w:rPr>
+            </w:pPr>
+            <w:r>
+              <w:rPr>
+                <w:rFonts w:ascii="Raleway Light" w:hAnsi="Raleway Light"/>
+                <w:b w:val="0"/>
+                <w:bCs w:val="0"/>
+                <w:lang w:val="en-US"/>
+              </w:rPr>
+              <w:t>The owner address of the smart contract is updated with the address of the new owner entered by parameter</w:t>
+            </w:r>
+          </w:p>
+        </w:tc>
+      </w:tr>
+      <w:tr>
+        <w:tc>
+          <w:tcPr>
+            <w:cnfStyle w:val="001000000000" w:firstRow="0" w:lastRow="0" w:firstColumn="1" w:lastColumn="0" w:oddVBand="0" w:evenVBand="0" w:oddHBand="0" w:evenHBand="0" w:firstRowFirstColumn="0" w:firstRowLastColumn="0" w:lastRowFirstColumn="0" w:lastRowLastColumn="0"/>
+            <w:tcW w:w="8494" w:type="dxa"/>
+            <w:gridSpan w:val="2"/>
+            <w:shd w:val="clear" w:color="auto" w:fill="DEEAF6" w:themeFill="accent5" w:themeFillTint="33"/>
+          </w:tcPr>
+          <w:p>
+            <w:pPr>
+              <w:rPr>
+                <w:rFonts w:ascii="Raleway Light" w:hAnsi="Raleway Light"/>
+                <w:lang w:val="es-419"/>
+              </w:rPr>
+            </w:pPr>
+            <w:r>
+              <w:rPr>
+                <w:rFonts w:ascii="Raleway Light" w:hAnsi="Raleway Light"/>
+                <w:lang w:val="es-419"/>
+              </w:rPr>
+              <w:t>Alternative flows</w:t>
+            </w:r>
+          </w:p>
+        </w:tc>
+      </w:tr>
+      <w:tr>
+        <w:trPr>
+          <w:cnfStyle w:val="000000100000" w:firstRow="0" w:lastRow="0" w:firstColumn="0" w:lastColumn="0" w:oddVBand="0" w:evenVBand="0" w:oddHBand="1" w:evenHBand="0" w:firstRowFirstColumn="0" w:firstRowLastColumn="0" w:lastRowFirstColumn="0" w:lastRowLastColumn="0"/>
+        </w:trPr>
+        <w:tc>
+          <w:tcPr>
+            <w:cnfStyle w:val="001000000000" w:firstRow="0" w:lastRow="0" w:firstColumn="1" w:lastColumn="0" w:oddVBand="0" w:evenVBand="0" w:oddHBand="0" w:evenHBand="0" w:firstRowFirstColumn="0" w:firstRowLastColumn="0" w:lastRowFirstColumn="0" w:lastRowLastColumn="0"/>
+            <w:tcW w:w="8494" w:type="dxa"/>
+            <w:gridSpan w:val="2"/>
+            <w:shd w:val="clear" w:color="auto" w:fill="FFFFFF" w:themeFill="background1"/>
+          </w:tcPr>
+          <w:p>
+            <w:pPr>
+              <w:rPr>
+                <w:rFonts w:ascii="Raleway Light" w:hAnsi="Raleway Light"/>
+                <w:lang w:val="en-US"/>
+              </w:rPr>
+            </w:pPr>
+            <w:r>
+              <w:rPr>
+                <w:rFonts w:ascii="Raleway Light" w:hAnsi="Raleway Light"/>
+                <w:b w:val="0"/>
+                <w:bCs w:val="0"/>
+                <w:lang w:val="en-US"/>
+              </w:rPr>
+              <w:t xml:space="preserve">If the address does not have enough MATIC to pay for the transaction gas, the transaction </w:t>
+            </w:r>
+            <w:r>
+              <w:rPr>
+                <w:rFonts w:ascii="Raleway Light" w:hAnsi="Raleway Light"/>
+                <w:b w:val="0"/>
+                <w:bCs w:val="0"/>
+                <w:lang w:val="en-US"/>
+              </w:rPr>
+              <w:t>is reverted</w:t>
+            </w:r>
+            <w:r>
+              <w:rPr>
+                <w:rFonts w:ascii="Raleway Light" w:hAnsi="Raleway Light"/>
+                <w:b w:val="0"/>
+                <w:bCs w:val="0"/>
+                <w:lang w:val="en-US"/>
+              </w:rPr>
+              <w:t>.</w:t>
+            </w:r>
+          </w:p>
+          <w:p>
+            <w:pPr>
+              <w:rPr>
+                <w:rFonts w:ascii="Raleway Light" w:hAnsi="Raleway Light"/>
+                <w:b w:val="0"/>
+                <w:bCs w:val="0"/>
+                <w:lang w:val="en-US"/>
+              </w:rPr>
+            </w:pPr>
+          </w:p>
+          <w:p>
+            <w:pPr>
+              <w:rPr>
+                <w:rFonts w:ascii="Raleway Light" w:hAnsi="Raleway Light"/>
+                <w:b w:val="0"/>
+                <w:bCs w:val="0"/>
+                <w:lang w:val="en-US"/>
+              </w:rPr>
+            </w:pPr>
+            <w:r>
+              <w:rPr>
+                <w:rFonts w:ascii="Raleway Light" w:hAnsi="Raleway Light"/>
+                <w:b w:val="0"/>
+                <w:bCs w:val="0"/>
+                <w:lang w:val="en-US"/>
+              </w:rPr>
+              <w:t>In case an invalid address is entered in the function, the transaction is reverted.</w:t>
+            </w:r>
+          </w:p>
+          <w:p>
+            <w:pPr>
+              <w:rPr>
+                <w:rFonts w:ascii="Raleway Light" w:hAnsi="Raleway Light"/>
+                <w:lang w:val="en-US"/>
+              </w:rPr>
+            </w:pPr>
+          </w:p>
+          <w:p>
+            <w:pPr>
+              <w:rPr>
+                <w:rFonts w:ascii="Raleway Light" w:hAnsi="Raleway Light"/>
+                <w:lang w:val="en-US"/>
+              </w:rPr>
+            </w:pPr>
+            <w:r>
+              <w:rPr>
+                <w:rFonts w:ascii="Raleway Light" w:hAnsi="Raleway Light"/>
+                <w:b w:val="0"/>
+                <w:bCs w:val="0"/>
+                <w:lang w:val="en-US"/>
+              </w:rPr>
+              <w:t xml:space="preserve">If the executor of the function is not the owner of the smart contract, the transaction </w:t>
+            </w:r>
+            <w:r>
+              <w:rPr>
+                <w:rFonts w:ascii="Raleway Light" w:hAnsi="Raleway Light"/>
+                <w:b w:val="0"/>
+                <w:bCs w:val="0"/>
+                <w:lang w:val="en-US"/>
+              </w:rPr>
+              <w:t>is reverted</w:t>
+            </w:r>
+            <w:r>
+              <w:rPr>
+                <w:rFonts w:ascii="Raleway Light" w:hAnsi="Raleway Light"/>
+                <w:b w:val="0"/>
+                <w:bCs w:val="0"/>
+                <w:lang w:val="en-US"/>
+              </w:rPr>
+              <w:t>.</w:t>
+            </w:r>
+          </w:p>
+        </w:tc>
+      </w:tr>
+    </w:tbl>
+    <w:p>
+      <w:pPr>
+        <w:rPr>
+          <w:rFonts w:ascii="Raleway" w:hAnsi="Raleway"/>
+        </w:rPr>
+      </w:pPr>
+    </w:p>
+    <w:p>
+      <w:pPr>
+        <w:rPr>
+          <w:rFonts w:ascii="Raleway" w:hAnsi="Raleway"/>
+        </w:rPr>
+      </w:pPr>
+    </w:p>
+    <w:p>
+      <w:pPr>
+        <w:rPr>
+          <w:rFonts w:ascii="Raleway" w:hAnsi="Raleway"/>
+        </w:rPr>
+      </w:pPr>
+    </w:p>
+    <w:p>
+      <w:pPr>
+        <w:rPr>
+          <w:rFonts w:ascii="Raleway" w:hAnsi="Raleway"/>
+        </w:rPr>
+      </w:pPr>
+    </w:p>
+    <w:p>
+      <w:pPr>
+        <w:rPr>
+          <w:rFonts w:ascii="Raleway" w:hAnsi="Raleway"/>
+        </w:rPr>
+      </w:pPr>
+    </w:p>
+    <w:p>
+      <w:pPr>
+        <w:rPr>
+          <w:rFonts w:ascii="Raleway" w:hAnsi="Raleway"/>
+        </w:rPr>
+      </w:pPr>
+    </w:p>
+    <w:p>
+      <w:pPr>
+        <w:rPr>
+          <w:rFonts w:ascii="Raleway" w:hAnsi="Raleway"/>
+        </w:rPr>
+      </w:pPr>
+    </w:p>
+    <w:p>
+      <w:pPr>
+        <w:rPr>
+          <w:rFonts w:ascii="Raleway" w:hAnsi="Raleway"/>
+        </w:rPr>
+      </w:pPr>
+    </w:p>
     <w:p>
       <w:pPr>
         <w:rPr>
@@ -6443,7 +8485,7 @@
           <w:lang w:val="en-US"/>
         </w:rPr>
       </w:pPr>
-      <w:bookmarkStart w:id="11" w:name="_Toc176770968"/>
+      <w:bookmarkStart w:id="17" w:name="_Toc176770968"/>
       <w:r>
         <w:rPr>
           <w:rFonts w:ascii="Raleway" w:hAnsi="Raleway"/>
@@ -6494,7 +8536,7 @@
         </w:rPr>
         <w:t>lan</w:t>
       </w:r>
-      <w:bookmarkEnd w:id="11"/>
+      <w:bookmarkEnd w:id="17"/>
     </w:p>
     <w:p>
       <w:pPr>
@@ -6511,7 +8553,7 @@
           <w:lang w:val="en-US"/>
         </w:rPr>
       </w:pPr>
-      <w:bookmarkStart w:id="12" w:name="_Toc176770969"/>
+      <w:bookmarkStart w:id="18" w:name="_Toc176770969"/>
       <w:r>
         <w:rPr>
           <w:lang w:val="en-US"/>
@@ -6530,7 +8572,7 @@
         </w:rPr>
         <w:t>Use Case #1: Constructor</w:t>
       </w:r>
-      <w:bookmarkEnd w:id="12"/>
+      <w:bookmarkEnd w:id="18"/>
     </w:p>
     <w:p>
       <w:pPr>
@@ -6857,16 +8899,7 @@
           <w:bCs/>
           <w:lang w:val="en-US"/>
         </w:rPr>
-        <w:t xml:space="preserve">2. </w:t>
-      </w:r>
-      <w:r>
-        <w:rPr>
-          <w:rFonts w:ascii="Raleway" w:hAnsi="Raleway"/>
-          <w:b/>
-          <w:bCs/>
-          <w:lang w:val="en-US"/>
-        </w:rPr>
-        <w:t>Test Case 2: Initial State Verification</w:t>
+        <w:t>2. Test Case 2: Initial State Verification</w:t>
       </w:r>
     </w:p>
     <w:p>
@@ -7021,16 +9054,7 @@
           <w:bCs/>
           <w:lang w:val="en-US"/>
         </w:rPr>
-        <w:t xml:space="preserve">3. </w:t>
-      </w:r>
-      <w:r>
-        <w:rPr>
-          <w:rFonts w:ascii="Raleway" w:hAnsi="Raleway"/>
-          <w:b/>
-          <w:bCs/>
-          <w:lang w:val="en-US"/>
-        </w:rPr>
-        <w:t>Test Case 3: Constructor Parameters Validation</w:t>
+        <w:t>3. Test Case 3: Constructor Parameters Validation</w:t>
       </w:r>
     </w:p>
     <w:p>
@@ -7371,7 +9395,7 @@
           <w:lang w:val="en-US"/>
         </w:rPr>
       </w:pPr>
-      <w:bookmarkStart w:id="13" w:name="_Toc176770970"/>
+      <w:bookmarkStart w:id="19" w:name="_Toc176770970"/>
       <w:r>
         <w:rPr>
           <w:lang w:val="en-US"/>
@@ -7385,7 +9409,7 @@
         </w:rPr>
         <w:t>Use Case #2: Add Wallet to Whitelist</w:t>
       </w:r>
-      <w:bookmarkEnd w:id="13"/>
+      <w:bookmarkEnd w:id="19"/>
     </w:p>
     <w:p>
       <w:pPr>
@@ -8386,7 +10410,7 @@
           <w:lang w:val="en-US"/>
         </w:rPr>
       </w:pPr>
-      <w:bookmarkStart w:id="14" w:name="_Toc176770971"/>
+      <w:bookmarkStart w:id="20" w:name="_Toc176770971"/>
       <w:r>
         <w:rPr>
           <w:lang w:val="en-US"/>
@@ -8400,7 +10424,7 @@
         </w:rPr>
         <w:t>Use Case #3: Remove Wallet from Whitelist</w:t>
       </w:r>
-      <w:bookmarkEnd w:id="14"/>
+      <w:bookmarkEnd w:id="20"/>
     </w:p>
     <w:p>
       <w:pPr>
@@ -9404,7 +11428,7 @@
           <w:lang w:val="en-US"/>
         </w:rPr>
       </w:pPr>
-      <w:bookmarkStart w:id="15" w:name="_Toc176770972"/>
+      <w:bookmarkStart w:id="21" w:name="_Toc176770972"/>
       <w:r>
         <w:rPr>
           <w:lang w:val="en-US"/>
@@ -9418,7 +11442,7 @@
         </w:rPr>
         <w:t>Use Case #4: Fund Smart Contract</w:t>
       </w:r>
-      <w:bookmarkEnd w:id="15"/>
+      <w:bookmarkEnd w:id="21"/>
     </w:p>
     <w:p>
       <w:pPr>
@@ -10389,7 +12413,7 @@
           <w:lang w:val="en-US"/>
         </w:rPr>
       </w:pPr>
-      <w:bookmarkStart w:id="16" w:name="_Toc176770973"/>
+      <w:bookmarkStart w:id="22" w:name="_Toc176770973"/>
       <w:r>
         <w:rPr>
           <w:lang w:val="en-US"/>
@@ -10403,7 +12427,7 @@
         </w:rPr>
         <w:t>Use Case #5: Withdraw Locked Tokens for Team Member</w:t>
       </w:r>
-      <w:bookmarkEnd w:id="16"/>
+      <w:bookmarkEnd w:id="22"/>
     </w:p>
     <w:p>
       <w:pPr>
@@ -11433,7 +13457,7 @@
           <w:lang w:val="en-US"/>
         </w:rPr>
       </w:pPr>
-      <w:bookmarkStart w:id="17" w:name="_Toc176770974"/>
+      <w:bookmarkStart w:id="23" w:name="_Toc176770974"/>
       <w:r>
         <w:rPr>
           <w:lang w:val="en-US"/>
@@ -11447,7 +13471,7 @@
         </w:rPr>
         <w:t>Use Case #6: Withdraw Locked Tokens for Growth</w:t>
       </w:r>
-      <w:bookmarkEnd w:id="17"/>
+      <w:bookmarkEnd w:id="23"/>
     </w:p>
     <w:p>
       <w:pPr>
@@ -12460,7 +14484,7 @@
           <w:lang w:val="en-US"/>
         </w:rPr>
       </w:pPr>
-      <w:bookmarkStart w:id="18" w:name="_Toc176770975"/>
+      <w:bookmarkStart w:id="24" w:name="_Toc176770975"/>
       <w:r>
         <w:rPr>
           <w:lang w:val="en-US"/>
@@ -12474,7 +14498,7 @@
         </w:rPr>
         <w:t>Use Case #7: Update Values of Token Rewards</w:t>
       </w:r>
-      <w:bookmarkEnd w:id="18"/>
+      <w:bookmarkEnd w:id="24"/>
     </w:p>
     <w:p>
       <w:pPr>
@@ -13452,7 +15476,7 @@
           <w:lang w:val="en-US"/>
         </w:rPr>
       </w:pPr>
-      <w:bookmarkStart w:id="19" w:name="_Toc176770976"/>
+      <w:bookmarkStart w:id="25" w:name="_Toc176770976"/>
       <w:r>
         <w:rPr>
           <w:lang w:val="en-US"/>
@@ -13466,7 +15490,7 @@
         </w:rPr>
         <w:t>Use Case #8: Withdraw Token Rewards</w:t>
       </w:r>
-      <w:bookmarkEnd w:id="19"/>
+      <w:bookmarkEnd w:id="25"/>
     </w:p>
     <w:p>
       <w:pPr>
@@ -14451,7 +16475,7 @@
           <w:lang w:val="en-US"/>
         </w:rPr>
       </w:pPr>
-      <w:bookmarkStart w:id="20" w:name="_Toc176770977"/>
+      <w:bookmarkStart w:id="26" w:name="_Toc176770977"/>
       <w:r>
         <w:rPr>
           <w:lang w:val="en-US"/>
@@ -14465,7 +16489,7 @@
         </w:rPr>
         <w:t>Use Case #9: Withdraw Tokens to Burn</w:t>
       </w:r>
-      <w:bookmarkEnd w:id="20"/>
+      <w:bookmarkEnd w:id="26"/>
     </w:p>
     <w:p>
       <w:pPr>
@@ -15444,7 +17468,7 @@
           <w:lang w:val="en-US"/>
         </w:rPr>
       </w:pPr>
-      <w:bookmarkStart w:id="21" w:name="_Toc176770978"/>
+      <w:bookmarkStart w:id="27" w:name="_Toc176770978"/>
       <w:r>
         <w:rPr>
           <w:lang w:val="en-US"/>
@@ -15458,7 +17482,7 @@
         </w:rPr>
         <w:t>Use Case #10: Update Waiting Time</w:t>
       </w:r>
-      <w:bookmarkEnd w:id="21"/>
+      <w:bookmarkEnd w:id="27"/>
     </w:p>
     <w:p>
       <w:pPr>
@@ -16437,7 +18461,7 @@
           <w:lang w:val="en-US"/>
         </w:rPr>
       </w:pPr>
-      <w:bookmarkStart w:id="22" w:name="_Toc176770979"/>
+      <w:bookmarkStart w:id="28" w:name="_Toc176770979"/>
       <w:r>
         <w:rPr>
           <w:lang w:val="en-US"/>
@@ -16451,7 +18475,7 @@
         </w:rPr>
         <w:t>External Use Case #11: Calculate Token Rewards Earned Weekly</w:t>
       </w:r>
-      <w:bookmarkEnd w:id="22"/>
+      <w:bookmarkEnd w:id="28"/>
     </w:p>
     <w:p>
       <w:pPr>

</xml_diff>